<commit_message>
Added Love Songs to Shuffle List
</commit_message>
<xml_diff>
--- a/Shuffle Playlist.docx
+++ b/Shuffle Playlist.docx
@@ -1023,6 +1023,113 @@
       </w:pPr>
       <w:r>
         <w:t>Lady is a Tramp – Ella Fitzgerald</w:t>
+      </w:r>
+    </w:p>
+    <w:p>
+      <w:pPr>
+        <w:rPr>
+          <w:rFonts w:ascii="Helvetica Neue" w:hAnsi="Helvetica Neue" w:cs="Helvetica Neue"/>
+          <w:color w:val="262626"/>
+          <w:sz w:val="32"/>
+          <w:szCs w:val="32"/>
+        </w:rPr>
+      </w:pPr>
+    </w:p>
+    <w:p>
+      <w:pPr>
+        <w:jc w:val="center"/>
+      </w:pPr>
+      <w:r>
+        <w:t>Love Songs</w:t>
+      </w:r>
+    </w:p>
+    <w:p>
+      <w:pPr>
+        <w:jc w:val="center"/>
+      </w:pPr>
+    </w:p>
+    <w:p>
+      <w:pPr>
+        <w:pStyle w:val="ListParagraph"/>
+        <w:numPr>
+          <w:ilvl w:val="0"/>
+          <w:numId w:val="2"/>
+        </w:numPr>
+      </w:pPr>
+      <w:r>
+        <w:t>I Can Love You Like That – All-4-One</w:t>
+      </w:r>
+    </w:p>
+    <w:p>
+      <w:pPr>
+        <w:pStyle w:val="ListParagraph"/>
+        <w:numPr>
+          <w:ilvl w:val="0"/>
+          <w:numId w:val="2"/>
+        </w:numPr>
+      </w:pPr>
+      <w:r>
+        <w:t>Savage Garden Album</w:t>
+      </w:r>
+    </w:p>
+    <w:p>
+      <w:pPr>
+        <w:pStyle w:val="ListParagraph"/>
+        <w:numPr>
+          <w:ilvl w:val="0"/>
+          <w:numId w:val="2"/>
+        </w:numPr>
+      </w:pPr>
+      <w:r>
+        <w:t>Sara Bareilles Album</w:t>
+      </w:r>
+    </w:p>
+    <w:p>
+      <w:pPr>
+        <w:pStyle w:val="ListParagraph"/>
+        <w:numPr>
+          <w:ilvl w:val="0"/>
+          <w:numId w:val="2"/>
+        </w:numPr>
+      </w:pPr>
+      <w:r>
+        <w:t>Silly Love Songs – Paul McCartney</w:t>
+      </w:r>
+    </w:p>
+    <w:p>
+      <w:pPr>
+        <w:pStyle w:val="ListParagraph"/>
+        <w:numPr>
+          <w:ilvl w:val="0"/>
+          <w:numId w:val="2"/>
+        </w:numPr>
+      </w:pPr>
+      <w:r>
+        <w:t>Love Yourself – Justin Bieber</w:t>
+      </w:r>
+    </w:p>
+    <w:p>
+      <w:pPr>
+        <w:pStyle w:val="ListParagraph"/>
+        <w:numPr>
+          <w:ilvl w:val="0"/>
+          <w:numId w:val="2"/>
+        </w:numPr>
+      </w:pPr>
+      <w:r>
+        <w:t>Moon River – Audrey Hepburn</w:t>
+      </w:r>
+    </w:p>
+    <w:p>
+      <w:pPr>
+        <w:pStyle w:val="ListParagraph"/>
+        <w:numPr>
+          <w:ilvl w:val="0"/>
+          <w:numId w:val="2"/>
+        </w:numPr>
+      </w:pPr>
+      <w:r>
+        <w:t>Ed Sheeran Album</w:t>
       </w:r>
     </w:p>
     <w:p>
@@ -1051,6 +1158,92 @@
 <file path=word/numbering.xml><?xml version="1.0" encoding="utf-8"?>
 <w:numbering xmlns:wpc="http://schemas.microsoft.com/office/word/2010/wordprocessingCanvas" xmlns:mo="http://schemas.microsoft.com/office/mac/office/2008/main" xmlns:mc="http://schemas.openxmlformats.org/markup-compatibility/2006" xmlns:mv="urn:schemas-microsoft-com:mac:vml" xmlns:o="urn:schemas-microsoft-com:office:office" xmlns:r="http://schemas.openxmlformats.org/officeDocument/2006/relationships" xmlns:m="http://schemas.openxmlformats.org/officeDocument/2006/math" xmlns:v="urn:schemas-microsoft-com:vml" xmlns:wp14="http://schemas.microsoft.com/office/word/2010/wordprocessingDrawing" xmlns:wp="http://schemas.openxmlformats.org/drawingml/2006/wordprocessingDrawing" xmlns:w10="urn:schemas-microsoft-com:office:word" xmlns:w="http://schemas.openxmlformats.org/wordprocessingml/2006/main" xmlns:w14="http://schemas.microsoft.com/office/word/2010/wordml" xmlns:w15="http://schemas.microsoft.com/office/word/2012/wordml" xmlns:wpg="http://schemas.microsoft.com/office/word/2010/wordprocessingGroup" xmlns:wpi="http://schemas.microsoft.com/office/word/2010/wordprocessingInk" xmlns:wne="http://schemas.microsoft.com/office/word/2006/wordml" xmlns:wps="http://schemas.microsoft.com/office/word/2010/wordprocessingShape" mc:Ignorable="w14 w15 wp14">
   <w:abstractNum w:abstractNumId="0">
+    <w:nsid w:val="2D9F705B"/>
+    <w:multiLevelType w:val="hybridMultilevel"/>
+    <w:tmpl w:val="2FCAD1CC"/>
+    <w:lvl w:ilvl="0" w:tplc="0409000F">
+      <w:start w:val="1"/>
+      <w:numFmt w:val="decimal"/>
+      <w:lvlText w:val="%1."/>
+      <w:lvlJc w:val="left"/>
+      <w:pPr>
+        <w:ind w:left="720" w:hanging="360"/>
+      </w:pPr>
+    </w:lvl>
+    <w:lvl w:ilvl="1" w:tplc="04090019" w:tentative="1">
+      <w:start w:val="1"/>
+      <w:numFmt w:val="lowerLetter"/>
+      <w:lvlText w:val="%2."/>
+      <w:lvlJc w:val="left"/>
+      <w:pPr>
+        <w:ind w:left="1440" w:hanging="360"/>
+      </w:pPr>
+    </w:lvl>
+    <w:lvl w:ilvl="2" w:tplc="0409001B" w:tentative="1">
+      <w:start w:val="1"/>
+      <w:numFmt w:val="lowerRoman"/>
+      <w:lvlText w:val="%3."/>
+      <w:lvlJc w:val="right"/>
+      <w:pPr>
+        <w:ind w:left="2160" w:hanging="180"/>
+      </w:pPr>
+    </w:lvl>
+    <w:lvl w:ilvl="3" w:tplc="0409000F" w:tentative="1">
+      <w:start w:val="1"/>
+      <w:numFmt w:val="decimal"/>
+      <w:lvlText w:val="%4."/>
+      <w:lvlJc w:val="left"/>
+      <w:pPr>
+        <w:ind w:left="2880" w:hanging="360"/>
+      </w:pPr>
+    </w:lvl>
+    <w:lvl w:ilvl="4" w:tplc="04090019" w:tentative="1">
+      <w:start w:val="1"/>
+      <w:numFmt w:val="lowerLetter"/>
+      <w:lvlText w:val="%5."/>
+      <w:lvlJc w:val="left"/>
+      <w:pPr>
+        <w:ind w:left="3600" w:hanging="360"/>
+      </w:pPr>
+    </w:lvl>
+    <w:lvl w:ilvl="5" w:tplc="0409001B" w:tentative="1">
+      <w:start w:val="1"/>
+      <w:numFmt w:val="lowerRoman"/>
+      <w:lvlText w:val="%6."/>
+      <w:lvlJc w:val="right"/>
+      <w:pPr>
+        <w:ind w:left="4320" w:hanging="180"/>
+      </w:pPr>
+    </w:lvl>
+    <w:lvl w:ilvl="6" w:tplc="0409000F" w:tentative="1">
+      <w:start w:val="1"/>
+      <w:numFmt w:val="decimal"/>
+      <w:lvlText w:val="%7."/>
+      <w:lvlJc w:val="left"/>
+      <w:pPr>
+        <w:ind w:left="5040" w:hanging="360"/>
+      </w:pPr>
+    </w:lvl>
+    <w:lvl w:ilvl="7" w:tplc="04090019" w:tentative="1">
+      <w:start w:val="1"/>
+      <w:numFmt w:val="lowerLetter"/>
+      <w:lvlText w:val="%8."/>
+      <w:lvlJc w:val="left"/>
+      <w:pPr>
+        <w:ind w:left="5760" w:hanging="360"/>
+      </w:pPr>
+    </w:lvl>
+    <w:lvl w:ilvl="8" w:tplc="0409001B" w:tentative="1">
+      <w:start w:val="1"/>
+      <w:numFmt w:val="lowerRoman"/>
+      <w:lvlText w:val="%9."/>
+      <w:lvlJc w:val="right"/>
+      <w:pPr>
+        <w:ind w:left="6480" w:hanging="180"/>
+      </w:pPr>
+    </w:lvl>
+  </w:abstractNum>
+  <w:abstractNum w:abstractNumId="1">
     <w:nsid w:val="6B903590"/>
     <w:multiLevelType w:val="hybridMultilevel"/>
     <w:tmpl w:val="BF7208BE"/>
@@ -1140,6 +1333,9 @@
     </w:lvl>
   </w:abstractNum>
   <w:num w:numId="1">
+    <w:abstractNumId w:val="1"/>
+  </w:num>
+  <w:num w:numId="2">
     <w:abstractNumId w:val="0"/>
   </w:num>
 </w:numbering>

</xml_diff>

<commit_message>
Added Sad Songs to Shuffle List
</commit_message>
<xml_diff>
--- a/Shuffle Playlist.docx
+++ b/Shuffle Playlist.docx
@@ -1130,6 +1130,101 @@
       </w:pPr>
       <w:r>
         <w:t>Ed Sheeran Album</w:t>
+      </w:r>
+    </w:p>
+    <w:p>
+      <w:pPr>
+        <w:rPr>
+          <w:rFonts w:ascii="Helvetica Neue" w:hAnsi="Helvetica Neue" w:cs="Helvetica Neue"/>
+          <w:color w:val="262626"/>
+          <w:sz w:val="32"/>
+          <w:szCs w:val="32"/>
+        </w:rPr>
+      </w:pPr>
+    </w:p>
+    <w:p>
+      <w:pPr>
+        <w:jc w:val="center"/>
+      </w:pPr>
+      <w:r>
+        <w:t>Sad Songs</w:t>
+      </w:r>
+    </w:p>
+    <w:p>
+      <w:pPr>
+        <w:jc w:val="center"/>
+      </w:pPr>
+    </w:p>
+    <w:p>
+      <w:pPr>
+        <w:pStyle w:val="ListParagraph"/>
+        <w:numPr>
+          <w:ilvl w:val="0"/>
+          <w:numId w:val="3"/>
+        </w:numPr>
+      </w:pPr>
+      <w:r>
+        <w:t>Have You Ever Seen the Rain – CCR</w:t>
+      </w:r>
+    </w:p>
+    <w:p>
+      <w:pPr>
+        <w:pStyle w:val="ListParagraph"/>
+        <w:numPr>
+          <w:ilvl w:val="0"/>
+          <w:numId w:val="3"/>
+        </w:numPr>
+      </w:pPr>
+      <w:r>
+        <w:t>Make You Feel My Love – Adele</w:t>
+      </w:r>
+    </w:p>
+    <w:p>
+      <w:pPr>
+        <w:pStyle w:val="ListParagraph"/>
+        <w:numPr>
+          <w:ilvl w:val="0"/>
+          <w:numId w:val="3"/>
+        </w:numPr>
+      </w:pPr>
+      <w:r>
+        <w:t>Hello – Adele</w:t>
+      </w:r>
+    </w:p>
+    <w:p>
+      <w:pPr>
+        <w:pStyle w:val="ListParagraph"/>
+        <w:numPr>
+          <w:ilvl w:val="0"/>
+          <w:numId w:val="3"/>
+        </w:numPr>
+      </w:pPr>
+      <w:r>
+        <w:t>A lot of Adele</w:t>
+      </w:r>
+    </w:p>
+    <w:p>
+      <w:pPr>
+        <w:pStyle w:val="ListParagraph"/>
+        <w:numPr>
+          <w:ilvl w:val="0"/>
+          <w:numId w:val="3"/>
+        </w:numPr>
+      </w:pPr>
+      <w:r>
+        <w:t>Mr. Lonely – Akon</w:t>
+      </w:r>
+    </w:p>
+    <w:p>
+      <w:pPr>
+        <w:pStyle w:val="ListParagraph"/>
+        <w:numPr>
+          <w:ilvl w:val="0"/>
+          <w:numId w:val="3"/>
+        </w:numPr>
+      </w:pPr>
+      <w:r>
+        <w:t>All Eminem</w:t>
       </w:r>
     </w:p>
     <w:p>
@@ -1244,6 +1339,92 @@
     </w:lvl>
   </w:abstractNum>
   <w:abstractNum w:abstractNumId="1">
+    <w:nsid w:val="379926F5"/>
+    <w:multiLevelType w:val="hybridMultilevel"/>
+    <w:tmpl w:val="6766149C"/>
+    <w:lvl w:ilvl="0" w:tplc="0409000F">
+      <w:start w:val="1"/>
+      <w:numFmt w:val="decimal"/>
+      <w:lvlText w:val="%1."/>
+      <w:lvlJc w:val="left"/>
+      <w:pPr>
+        <w:ind w:left="720" w:hanging="360"/>
+      </w:pPr>
+    </w:lvl>
+    <w:lvl w:ilvl="1" w:tplc="04090019" w:tentative="1">
+      <w:start w:val="1"/>
+      <w:numFmt w:val="lowerLetter"/>
+      <w:lvlText w:val="%2."/>
+      <w:lvlJc w:val="left"/>
+      <w:pPr>
+        <w:ind w:left="1440" w:hanging="360"/>
+      </w:pPr>
+    </w:lvl>
+    <w:lvl w:ilvl="2" w:tplc="0409001B" w:tentative="1">
+      <w:start w:val="1"/>
+      <w:numFmt w:val="lowerRoman"/>
+      <w:lvlText w:val="%3."/>
+      <w:lvlJc w:val="right"/>
+      <w:pPr>
+        <w:ind w:left="2160" w:hanging="180"/>
+      </w:pPr>
+    </w:lvl>
+    <w:lvl w:ilvl="3" w:tplc="0409000F" w:tentative="1">
+      <w:start w:val="1"/>
+      <w:numFmt w:val="decimal"/>
+      <w:lvlText w:val="%4."/>
+      <w:lvlJc w:val="left"/>
+      <w:pPr>
+        <w:ind w:left="2880" w:hanging="360"/>
+      </w:pPr>
+    </w:lvl>
+    <w:lvl w:ilvl="4" w:tplc="04090019" w:tentative="1">
+      <w:start w:val="1"/>
+      <w:numFmt w:val="lowerLetter"/>
+      <w:lvlText w:val="%5."/>
+      <w:lvlJc w:val="left"/>
+      <w:pPr>
+        <w:ind w:left="3600" w:hanging="360"/>
+      </w:pPr>
+    </w:lvl>
+    <w:lvl w:ilvl="5" w:tplc="0409001B" w:tentative="1">
+      <w:start w:val="1"/>
+      <w:numFmt w:val="lowerRoman"/>
+      <w:lvlText w:val="%6."/>
+      <w:lvlJc w:val="right"/>
+      <w:pPr>
+        <w:ind w:left="4320" w:hanging="180"/>
+      </w:pPr>
+    </w:lvl>
+    <w:lvl w:ilvl="6" w:tplc="0409000F" w:tentative="1">
+      <w:start w:val="1"/>
+      <w:numFmt w:val="decimal"/>
+      <w:lvlText w:val="%7."/>
+      <w:lvlJc w:val="left"/>
+      <w:pPr>
+        <w:ind w:left="5040" w:hanging="360"/>
+      </w:pPr>
+    </w:lvl>
+    <w:lvl w:ilvl="7" w:tplc="04090019" w:tentative="1">
+      <w:start w:val="1"/>
+      <w:numFmt w:val="lowerLetter"/>
+      <w:lvlText w:val="%8."/>
+      <w:lvlJc w:val="left"/>
+      <w:pPr>
+        <w:ind w:left="5760" w:hanging="360"/>
+      </w:pPr>
+    </w:lvl>
+    <w:lvl w:ilvl="8" w:tplc="0409001B" w:tentative="1">
+      <w:start w:val="1"/>
+      <w:numFmt w:val="lowerRoman"/>
+      <w:lvlText w:val="%9."/>
+      <w:lvlJc w:val="right"/>
+      <w:pPr>
+        <w:ind w:left="6480" w:hanging="180"/>
+      </w:pPr>
+    </w:lvl>
+  </w:abstractNum>
+  <w:abstractNum w:abstractNumId="2">
     <w:nsid w:val="6B903590"/>
     <w:multiLevelType w:val="hybridMultilevel"/>
     <w:tmpl w:val="BF7208BE"/>
@@ -1333,10 +1514,13 @@
     </w:lvl>
   </w:abstractNum>
   <w:num w:numId="1">
-    <w:abstractNumId w:val="1"/>
+    <w:abstractNumId w:val="2"/>
   </w:num>
   <w:num w:numId="2">
     <w:abstractNumId w:val="0"/>
+  </w:num>
+  <w:num w:numId="3">
+    <w:abstractNumId w:val="1"/>
   </w:num>
 </w:numbering>
 </file>

</xml_diff>

<commit_message>
Added list of Music Artists
</commit_message>
<xml_diff>
--- a/Shuffle Playlist.docx
+++ b/Shuffle Playlist.docx
@@ -10,18 +10,14 @@
         <w:adjustRightInd w:val="0"/>
         <w:jc w:val="center"/>
         <w:rPr>
-          <w:rFonts w:ascii="Helvetica Neue" w:hAnsi="Helvetica Neue" w:cs="Helvetica Neue"/>
-          <w:color w:val="262626"/>
-          <w:sz w:val="32"/>
-          <w:szCs w:val="32"/>
-        </w:rPr>
-      </w:pPr>
-      <w:r>
-        <w:rPr>
-          <w:rFonts w:ascii="Helvetica Neue" w:hAnsi="Helvetica Neue" w:cs="Helvetica Neue"/>
-          <w:color w:val="262626"/>
-          <w:sz w:val="32"/>
-          <w:szCs w:val="32"/>
+          <w:rFonts w:ascii="Times New Roman" w:hAnsi="Times New Roman" w:cs="Times New Roman"/>
+          <w:color w:val="262626"/>
+        </w:rPr>
+      </w:pPr>
+      <w:r>
+        <w:rPr>
+          <w:rFonts w:ascii="Times New Roman" w:hAnsi="Times New Roman" w:cs="Times New Roman"/>
+          <w:color w:val="262626"/>
         </w:rPr>
         <w:t>Shuffle Playlist:</w:t>
       </w:r>
@@ -34,75 +30,45 @@
         <w:adjustRightInd w:val="0"/>
         <w:jc w:val="center"/>
         <w:rPr>
-          <w:rFonts w:ascii="Helvetica Neue" w:hAnsi="Helvetica Neue" w:cs="Helvetica Neue"/>
-          <w:color w:val="262626"/>
-          <w:sz w:val="32"/>
-          <w:szCs w:val="32"/>
-        </w:rPr>
-      </w:pPr>
-    </w:p>
-    <w:p>
-      <w:pPr>
-        <w:widowControl w:val="0"/>
-        <w:autoSpaceDE w:val="0"/>
-        <w:autoSpaceDN w:val="0"/>
-        <w:adjustRightInd w:val="0"/>
-        <w:rPr>
-          <w:rFonts w:ascii="Helvetica Neue" w:hAnsi="Helvetica Neue" w:cs="Helvetica Neue"/>
-          <w:color w:val="262626"/>
-          <w:sz w:val="32"/>
-          <w:szCs w:val="32"/>
-        </w:rPr>
-      </w:pPr>
-      <w:r>
-        <w:rPr>
-          <w:rFonts w:ascii="Helvetica Neue" w:hAnsi="Helvetica Neue" w:cs="Helvetica Neue"/>
-          <w:color w:val="262626"/>
-          <w:sz w:val="32"/>
-          <w:szCs w:val="32"/>
-        </w:rPr>
-        <w:t xml:space="preserve">1. Another Day of Sun - La </w:t>
-      </w:r>
-      <w:proofErr w:type="spellStart"/>
-      <w:r>
-        <w:rPr>
-          <w:rFonts w:ascii="Helvetica Neue" w:hAnsi="Helvetica Neue" w:cs="Helvetica Neue"/>
-          <w:color w:val="262626"/>
-          <w:sz w:val="32"/>
-          <w:szCs w:val="32"/>
-        </w:rPr>
-        <w:t>La</w:t>
-      </w:r>
-      <w:proofErr w:type="spellEnd"/>
-      <w:r>
-        <w:rPr>
-          <w:rFonts w:ascii="Helvetica Neue" w:hAnsi="Helvetica Neue" w:cs="Helvetica Neue"/>
-          <w:color w:val="262626"/>
-          <w:sz w:val="32"/>
-          <w:szCs w:val="32"/>
-        </w:rPr>
-        <w:t xml:space="preserve"> Land </w:t>
-      </w:r>
-    </w:p>
-    <w:p>
-      <w:pPr>
-        <w:widowControl w:val="0"/>
-        <w:autoSpaceDE w:val="0"/>
-        <w:autoSpaceDN w:val="0"/>
-        <w:adjustRightInd w:val="0"/>
-        <w:rPr>
-          <w:rFonts w:ascii="Helvetica Neue" w:hAnsi="Helvetica Neue" w:cs="Helvetica Neue"/>
-          <w:color w:val="262626"/>
-          <w:sz w:val="32"/>
-          <w:szCs w:val="32"/>
-        </w:rPr>
-      </w:pPr>
-      <w:r>
-        <w:rPr>
-          <w:rFonts w:ascii="Helvetica Neue" w:hAnsi="Helvetica Neue" w:cs="Helvetica Neue"/>
-          <w:color w:val="262626"/>
-          <w:sz w:val="32"/>
-          <w:szCs w:val="32"/>
+          <w:rFonts w:ascii="Times New Roman" w:hAnsi="Times New Roman" w:cs="Times New Roman"/>
+          <w:color w:val="262626"/>
+        </w:rPr>
+      </w:pPr>
+    </w:p>
+    <w:p>
+      <w:pPr>
+        <w:widowControl w:val="0"/>
+        <w:autoSpaceDE w:val="0"/>
+        <w:autoSpaceDN w:val="0"/>
+        <w:adjustRightInd w:val="0"/>
+        <w:rPr>
+          <w:rFonts w:ascii="Times New Roman" w:hAnsi="Times New Roman" w:cs="Times New Roman"/>
+          <w:color w:val="262626"/>
+        </w:rPr>
+      </w:pPr>
+      <w:r>
+        <w:rPr>
+          <w:rFonts w:ascii="Times New Roman" w:hAnsi="Times New Roman" w:cs="Times New Roman"/>
+          <w:color w:val="262626"/>
+        </w:rPr>
+        <w:t xml:space="preserve">1. Another Day of Sun - La La Land </w:t>
+      </w:r>
+    </w:p>
+    <w:p>
+      <w:pPr>
+        <w:widowControl w:val="0"/>
+        <w:autoSpaceDE w:val="0"/>
+        <w:autoSpaceDN w:val="0"/>
+        <w:adjustRightInd w:val="0"/>
+        <w:rPr>
+          <w:rFonts w:ascii="Times New Roman" w:hAnsi="Times New Roman" w:cs="Times New Roman"/>
+          <w:color w:val="262626"/>
+        </w:rPr>
+      </w:pPr>
+      <w:r>
+        <w:rPr>
+          <w:rFonts w:ascii="Times New Roman" w:hAnsi="Times New Roman" w:cs="Times New Roman"/>
+          <w:color w:val="262626"/>
         </w:rPr>
         <w:t xml:space="preserve">2. Drive It Like You Stole It - Sing Street </w:t>
       </w:r>
@@ -114,61 +80,33 @@
         <w:autoSpaceDN w:val="0"/>
         <w:adjustRightInd w:val="0"/>
         <w:rPr>
-          <w:rFonts w:ascii="Helvetica Neue" w:hAnsi="Helvetica Neue" w:cs="Helvetica Neue"/>
-          <w:color w:val="262626"/>
-          <w:sz w:val="32"/>
-          <w:szCs w:val="32"/>
-        </w:rPr>
-      </w:pPr>
-      <w:r>
-        <w:rPr>
-          <w:rFonts w:ascii="Helvetica Neue" w:hAnsi="Helvetica Neue" w:cs="Helvetica Neue"/>
-          <w:color w:val="262626"/>
-          <w:sz w:val="32"/>
-          <w:szCs w:val="32"/>
-        </w:rPr>
-        <w:t xml:space="preserve">3. </w:t>
-      </w:r>
-      <w:proofErr w:type="spellStart"/>
-      <w:r>
-        <w:rPr>
-          <w:rFonts w:ascii="Helvetica Neue" w:hAnsi="Helvetica Neue" w:cs="Helvetica Neue"/>
-          <w:color w:val="262626"/>
-          <w:sz w:val="32"/>
-          <w:szCs w:val="32"/>
-        </w:rPr>
-        <w:t>Ain't</w:t>
-      </w:r>
-      <w:proofErr w:type="spellEnd"/>
-      <w:r>
-        <w:rPr>
-          <w:rFonts w:ascii="Helvetica Neue" w:hAnsi="Helvetica Neue" w:cs="Helvetica Neue"/>
-          <w:color w:val="262626"/>
-          <w:sz w:val="32"/>
-          <w:szCs w:val="32"/>
-        </w:rPr>
-        <w:t xml:space="preserve"> No Mountain High Enough - Marvin Gaye, Tammi Terrell </w:t>
-      </w:r>
-    </w:p>
-    <w:p>
-      <w:pPr>
-        <w:widowControl w:val="0"/>
-        <w:autoSpaceDE w:val="0"/>
-        <w:autoSpaceDN w:val="0"/>
-        <w:adjustRightInd w:val="0"/>
-        <w:rPr>
-          <w:rFonts w:ascii="Helvetica Neue" w:hAnsi="Helvetica Neue" w:cs="Helvetica Neue"/>
-          <w:color w:val="262626"/>
-          <w:sz w:val="32"/>
-          <w:szCs w:val="32"/>
-        </w:rPr>
-      </w:pPr>
-      <w:r>
-        <w:rPr>
-          <w:rFonts w:ascii="Helvetica Neue" w:hAnsi="Helvetica Neue" w:cs="Helvetica Neue"/>
-          <w:color w:val="262626"/>
-          <w:sz w:val="32"/>
-          <w:szCs w:val="32"/>
+          <w:rFonts w:ascii="Times New Roman" w:hAnsi="Times New Roman" w:cs="Times New Roman"/>
+          <w:color w:val="262626"/>
+        </w:rPr>
+      </w:pPr>
+      <w:r>
+        <w:rPr>
+          <w:rFonts w:ascii="Times New Roman" w:hAnsi="Times New Roman" w:cs="Times New Roman"/>
+          <w:color w:val="262626"/>
+        </w:rPr>
+        <w:t xml:space="preserve">3. Ain't No Mountain High Enough - Marvin Gaye, Tammi Terrell </w:t>
+      </w:r>
+    </w:p>
+    <w:p>
+      <w:pPr>
+        <w:widowControl w:val="0"/>
+        <w:autoSpaceDE w:val="0"/>
+        <w:autoSpaceDN w:val="0"/>
+        <w:adjustRightInd w:val="0"/>
+        <w:rPr>
+          <w:rFonts w:ascii="Times New Roman" w:hAnsi="Times New Roman" w:cs="Times New Roman"/>
+          <w:color w:val="262626"/>
+        </w:rPr>
+      </w:pPr>
+      <w:r>
+        <w:rPr>
+          <w:rFonts w:ascii="Times New Roman" w:hAnsi="Times New Roman" w:cs="Times New Roman"/>
+          <w:color w:val="262626"/>
         </w:rPr>
         <w:t xml:space="preserve">4. Rich Girl - Hall &amp; Oates </w:t>
       </w:r>
@@ -180,18 +118,14 @@
         <w:autoSpaceDN w:val="0"/>
         <w:adjustRightInd w:val="0"/>
         <w:rPr>
-          <w:rFonts w:ascii="Helvetica Neue" w:hAnsi="Helvetica Neue" w:cs="Helvetica Neue"/>
-          <w:color w:val="262626"/>
-          <w:sz w:val="32"/>
-          <w:szCs w:val="32"/>
-        </w:rPr>
-      </w:pPr>
-      <w:r>
-        <w:rPr>
-          <w:rFonts w:ascii="Helvetica Neue" w:hAnsi="Helvetica Neue" w:cs="Helvetica Neue"/>
-          <w:color w:val="262626"/>
-          <w:sz w:val="32"/>
-          <w:szCs w:val="32"/>
+          <w:rFonts w:ascii="Times New Roman" w:hAnsi="Times New Roman" w:cs="Times New Roman"/>
+          <w:color w:val="262626"/>
+        </w:rPr>
+      </w:pPr>
+      <w:r>
+        <w:rPr>
+          <w:rFonts w:ascii="Times New Roman" w:hAnsi="Times New Roman" w:cs="Times New Roman"/>
+          <w:color w:val="262626"/>
         </w:rPr>
         <w:t xml:space="preserve">5. Superstition - Stevie Wonder </w:t>
       </w:r>
@@ -203,18 +137,14 @@
         <w:autoSpaceDN w:val="0"/>
         <w:adjustRightInd w:val="0"/>
         <w:rPr>
-          <w:rFonts w:ascii="Helvetica Neue" w:hAnsi="Helvetica Neue" w:cs="Helvetica Neue"/>
-          <w:color w:val="262626"/>
-          <w:sz w:val="32"/>
-          <w:szCs w:val="32"/>
-        </w:rPr>
-      </w:pPr>
-      <w:r>
-        <w:rPr>
-          <w:rFonts w:ascii="Helvetica Neue" w:hAnsi="Helvetica Neue" w:cs="Helvetica Neue"/>
-          <w:color w:val="262626"/>
-          <w:sz w:val="32"/>
-          <w:szCs w:val="32"/>
+          <w:rFonts w:ascii="Times New Roman" w:hAnsi="Times New Roman" w:cs="Times New Roman"/>
+          <w:color w:val="262626"/>
+        </w:rPr>
+      </w:pPr>
+      <w:r>
+        <w:rPr>
+          <w:rFonts w:ascii="Times New Roman" w:hAnsi="Times New Roman" w:cs="Times New Roman"/>
+          <w:color w:val="262626"/>
         </w:rPr>
         <w:t xml:space="preserve">6. Put Your Records On - Corinne Bailey Rae </w:t>
       </w:r>
@@ -226,18 +156,14 @@
         <w:autoSpaceDN w:val="0"/>
         <w:adjustRightInd w:val="0"/>
         <w:rPr>
-          <w:rFonts w:ascii="Helvetica Neue" w:hAnsi="Helvetica Neue" w:cs="Helvetica Neue"/>
-          <w:color w:val="262626"/>
-          <w:sz w:val="32"/>
-          <w:szCs w:val="32"/>
-        </w:rPr>
-      </w:pPr>
-      <w:r>
-        <w:rPr>
-          <w:rFonts w:ascii="Helvetica Neue" w:hAnsi="Helvetica Neue" w:cs="Helvetica Neue"/>
-          <w:color w:val="262626"/>
-          <w:sz w:val="32"/>
-          <w:szCs w:val="32"/>
+          <w:rFonts w:ascii="Times New Roman" w:hAnsi="Times New Roman" w:cs="Times New Roman"/>
+          <w:color w:val="262626"/>
+        </w:rPr>
+      </w:pPr>
+      <w:r>
+        <w:rPr>
+          <w:rFonts w:ascii="Times New Roman" w:hAnsi="Times New Roman" w:cs="Times New Roman"/>
+          <w:color w:val="262626"/>
         </w:rPr>
         <w:t xml:space="preserve">7. Two Princes - Spin Doctors </w:t>
       </w:r>
@@ -249,18 +175,14 @@
         <w:autoSpaceDN w:val="0"/>
         <w:adjustRightInd w:val="0"/>
         <w:rPr>
-          <w:rFonts w:ascii="Helvetica Neue" w:hAnsi="Helvetica Neue" w:cs="Helvetica Neue"/>
-          <w:color w:val="262626"/>
-          <w:sz w:val="32"/>
-          <w:szCs w:val="32"/>
-        </w:rPr>
-      </w:pPr>
-      <w:r>
-        <w:rPr>
-          <w:rFonts w:ascii="Helvetica Neue" w:hAnsi="Helvetica Neue" w:cs="Helvetica Neue"/>
-          <w:color w:val="262626"/>
-          <w:sz w:val="32"/>
-          <w:szCs w:val="32"/>
+          <w:rFonts w:ascii="Times New Roman" w:hAnsi="Times New Roman" w:cs="Times New Roman"/>
+          <w:color w:val="262626"/>
+        </w:rPr>
+      </w:pPr>
+      <w:r>
+        <w:rPr>
+          <w:rFonts w:ascii="Times New Roman" w:hAnsi="Times New Roman" w:cs="Times New Roman"/>
+          <w:color w:val="262626"/>
         </w:rPr>
         <w:t xml:space="preserve">8. Highway to Hell - AC/DC </w:t>
       </w:r>
@@ -272,18 +194,14 @@
         <w:autoSpaceDN w:val="0"/>
         <w:adjustRightInd w:val="0"/>
         <w:rPr>
-          <w:rFonts w:ascii="Helvetica Neue" w:hAnsi="Helvetica Neue" w:cs="Helvetica Neue"/>
-          <w:color w:val="262626"/>
-          <w:sz w:val="32"/>
-          <w:szCs w:val="32"/>
-        </w:rPr>
-      </w:pPr>
-      <w:r>
-        <w:rPr>
-          <w:rFonts w:ascii="Helvetica Neue" w:hAnsi="Helvetica Neue" w:cs="Helvetica Neue"/>
-          <w:color w:val="262626"/>
-          <w:sz w:val="32"/>
-          <w:szCs w:val="32"/>
+          <w:rFonts w:ascii="Times New Roman" w:hAnsi="Times New Roman" w:cs="Times New Roman"/>
+          <w:color w:val="262626"/>
+        </w:rPr>
+      </w:pPr>
+      <w:r>
+        <w:rPr>
+          <w:rFonts w:ascii="Times New Roman" w:hAnsi="Times New Roman" w:cs="Times New Roman"/>
+          <w:color w:val="262626"/>
         </w:rPr>
         <w:t xml:space="preserve">9. Send Me On My Way - Rusted Root </w:t>
       </w:r>
@@ -295,18 +213,14 @@
         <w:autoSpaceDN w:val="0"/>
         <w:adjustRightInd w:val="0"/>
         <w:rPr>
-          <w:rFonts w:ascii="Helvetica Neue" w:hAnsi="Helvetica Neue" w:cs="Helvetica Neue"/>
-          <w:color w:val="262626"/>
-          <w:sz w:val="32"/>
-          <w:szCs w:val="32"/>
-        </w:rPr>
-      </w:pPr>
-      <w:r>
-        <w:rPr>
-          <w:rFonts w:ascii="Helvetica Neue" w:hAnsi="Helvetica Neue" w:cs="Helvetica Neue"/>
-          <w:color w:val="262626"/>
-          <w:sz w:val="32"/>
-          <w:szCs w:val="32"/>
+          <w:rFonts w:ascii="Times New Roman" w:hAnsi="Times New Roman" w:cs="Times New Roman"/>
+          <w:color w:val="262626"/>
+        </w:rPr>
+      </w:pPr>
+      <w:r>
+        <w:rPr>
+          <w:rFonts w:ascii="Times New Roman" w:hAnsi="Times New Roman" w:cs="Times New Roman"/>
+          <w:color w:val="262626"/>
         </w:rPr>
         <w:t xml:space="preserve">10. Happy Together - The Turtles </w:t>
       </w:r>
@@ -318,18 +232,14 @@
         <w:autoSpaceDN w:val="0"/>
         <w:adjustRightInd w:val="0"/>
         <w:rPr>
-          <w:rFonts w:ascii="Helvetica Neue" w:hAnsi="Helvetica Neue" w:cs="Helvetica Neue"/>
-          <w:color w:val="262626"/>
-          <w:sz w:val="32"/>
-          <w:szCs w:val="32"/>
-        </w:rPr>
-      </w:pPr>
-      <w:r>
-        <w:rPr>
-          <w:rFonts w:ascii="Helvetica Neue" w:hAnsi="Helvetica Neue" w:cs="Helvetica Neue"/>
-          <w:color w:val="262626"/>
-          <w:sz w:val="32"/>
-          <w:szCs w:val="32"/>
+          <w:rFonts w:ascii="Times New Roman" w:hAnsi="Times New Roman" w:cs="Times New Roman"/>
+          <w:color w:val="262626"/>
+        </w:rPr>
+      </w:pPr>
+      <w:r>
+        <w:rPr>
+          <w:rFonts w:ascii="Times New Roman" w:hAnsi="Times New Roman" w:cs="Times New Roman"/>
+          <w:color w:val="262626"/>
         </w:rPr>
         <w:t xml:space="preserve">11. I Can't Help Myself (Sugar Pie, Honey Bunch) - Four Tops </w:t>
       </w:r>
@@ -341,18 +251,14 @@
         <w:autoSpaceDN w:val="0"/>
         <w:adjustRightInd w:val="0"/>
         <w:rPr>
-          <w:rFonts w:ascii="Helvetica Neue" w:hAnsi="Helvetica Neue" w:cs="Helvetica Neue"/>
-          <w:color w:val="262626"/>
-          <w:sz w:val="32"/>
-          <w:szCs w:val="32"/>
-        </w:rPr>
-      </w:pPr>
-      <w:r>
-        <w:rPr>
-          <w:rFonts w:ascii="Helvetica Neue" w:hAnsi="Helvetica Neue" w:cs="Helvetica Neue"/>
-          <w:color w:val="262626"/>
-          <w:sz w:val="32"/>
-          <w:szCs w:val="32"/>
+          <w:rFonts w:ascii="Times New Roman" w:hAnsi="Times New Roman" w:cs="Times New Roman"/>
+          <w:color w:val="262626"/>
+        </w:rPr>
+      </w:pPr>
+      <w:r>
+        <w:rPr>
+          <w:rFonts w:ascii="Times New Roman" w:hAnsi="Times New Roman" w:cs="Times New Roman"/>
+          <w:color w:val="262626"/>
         </w:rPr>
         <w:t xml:space="preserve">12. Why Can't We Be Friends - War </w:t>
       </w:r>
@@ -364,18 +270,14 @@
         <w:autoSpaceDN w:val="0"/>
         <w:adjustRightInd w:val="0"/>
         <w:rPr>
-          <w:rFonts w:ascii="Helvetica Neue" w:hAnsi="Helvetica Neue" w:cs="Helvetica Neue"/>
-          <w:color w:val="262626"/>
-          <w:sz w:val="32"/>
-          <w:szCs w:val="32"/>
-        </w:rPr>
-      </w:pPr>
-      <w:r>
-        <w:rPr>
-          <w:rFonts w:ascii="Helvetica Neue" w:hAnsi="Helvetica Neue" w:cs="Helvetica Neue"/>
-          <w:color w:val="262626"/>
-          <w:sz w:val="32"/>
-          <w:szCs w:val="32"/>
+          <w:rFonts w:ascii="Times New Roman" w:hAnsi="Times New Roman" w:cs="Times New Roman"/>
+          <w:color w:val="262626"/>
+        </w:rPr>
+      </w:pPr>
+      <w:r>
+        <w:rPr>
+          <w:rFonts w:ascii="Times New Roman" w:hAnsi="Times New Roman" w:cs="Times New Roman"/>
+          <w:color w:val="262626"/>
         </w:rPr>
         <w:t xml:space="preserve">13. You Can Call Me Al - Paul Simon </w:t>
       </w:r>
@@ -387,18 +289,14 @@
         <w:autoSpaceDN w:val="0"/>
         <w:adjustRightInd w:val="0"/>
         <w:rPr>
-          <w:rFonts w:ascii="Helvetica Neue" w:hAnsi="Helvetica Neue" w:cs="Helvetica Neue"/>
-          <w:color w:val="262626"/>
-          <w:sz w:val="32"/>
-          <w:szCs w:val="32"/>
-        </w:rPr>
-      </w:pPr>
-      <w:r>
-        <w:rPr>
-          <w:rFonts w:ascii="Helvetica Neue" w:hAnsi="Helvetica Neue" w:cs="Helvetica Neue"/>
-          <w:color w:val="262626"/>
-          <w:sz w:val="32"/>
-          <w:szCs w:val="32"/>
+          <w:rFonts w:ascii="Times New Roman" w:hAnsi="Times New Roman" w:cs="Times New Roman"/>
+          <w:color w:val="262626"/>
+        </w:rPr>
+      </w:pPr>
+      <w:r>
+        <w:rPr>
+          <w:rFonts w:ascii="Times New Roman" w:hAnsi="Times New Roman" w:cs="Times New Roman"/>
+          <w:color w:val="262626"/>
         </w:rPr>
         <w:t xml:space="preserve">14. The Joker - Steve Miller </w:t>
       </w:r>
@@ -410,18 +308,14 @@
         <w:autoSpaceDN w:val="0"/>
         <w:adjustRightInd w:val="0"/>
         <w:rPr>
-          <w:rFonts w:ascii="Helvetica Neue" w:hAnsi="Helvetica Neue" w:cs="Helvetica Neue"/>
-          <w:color w:val="262626"/>
-          <w:sz w:val="32"/>
-          <w:szCs w:val="32"/>
-        </w:rPr>
-      </w:pPr>
-      <w:r>
-        <w:rPr>
-          <w:rFonts w:ascii="Helvetica Neue" w:hAnsi="Helvetica Neue" w:cs="Helvetica Neue"/>
-          <w:color w:val="262626"/>
-          <w:sz w:val="32"/>
-          <w:szCs w:val="32"/>
+          <w:rFonts w:ascii="Times New Roman" w:hAnsi="Times New Roman" w:cs="Times New Roman"/>
+          <w:color w:val="262626"/>
+        </w:rPr>
+      </w:pPr>
+      <w:r>
+        <w:rPr>
+          <w:rFonts w:ascii="Times New Roman" w:hAnsi="Times New Roman" w:cs="Times New Roman"/>
+          <w:color w:val="262626"/>
         </w:rPr>
         <w:t xml:space="preserve">15. You Shook Me All Night Long - AC/DC </w:t>
       </w:r>
@@ -433,18 +327,14 @@
         <w:autoSpaceDN w:val="0"/>
         <w:adjustRightInd w:val="0"/>
         <w:rPr>
-          <w:rFonts w:ascii="Helvetica Neue" w:hAnsi="Helvetica Neue" w:cs="Helvetica Neue"/>
-          <w:color w:val="262626"/>
-          <w:sz w:val="32"/>
-          <w:szCs w:val="32"/>
-        </w:rPr>
-      </w:pPr>
-      <w:r>
-        <w:rPr>
-          <w:rFonts w:ascii="Helvetica Neue" w:hAnsi="Helvetica Neue" w:cs="Helvetica Neue"/>
-          <w:color w:val="262626"/>
-          <w:sz w:val="32"/>
-          <w:szCs w:val="32"/>
+          <w:rFonts w:ascii="Times New Roman" w:hAnsi="Times New Roman" w:cs="Times New Roman"/>
+          <w:color w:val="262626"/>
+        </w:rPr>
+      </w:pPr>
+      <w:r>
+        <w:rPr>
+          <w:rFonts w:ascii="Times New Roman" w:hAnsi="Times New Roman" w:cs="Times New Roman"/>
+          <w:color w:val="262626"/>
         </w:rPr>
         <w:t xml:space="preserve">16. Love Me Do - The Beatles </w:t>
       </w:r>
@@ -456,18 +346,14 @@
         <w:autoSpaceDN w:val="0"/>
         <w:adjustRightInd w:val="0"/>
         <w:rPr>
-          <w:rFonts w:ascii="Helvetica Neue" w:hAnsi="Helvetica Neue" w:cs="Helvetica Neue"/>
-          <w:color w:val="262626"/>
-          <w:sz w:val="32"/>
-          <w:szCs w:val="32"/>
-        </w:rPr>
-      </w:pPr>
-      <w:r>
-        <w:rPr>
-          <w:rFonts w:ascii="Helvetica Neue" w:hAnsi="Helvetica Neue" w:cs="Helvetica Neue"/>
-          <w:color w:val="262626"/>
-          <w:sz w:val="32"/>
-          <w:szCs w:val="32"/>
+          <w:rFonts w:ascii="Times New Roman" w:hAnsi="Times New Roman" w:cs="Times New Roman"/>
+          <w:color w:val="262626"/>
+        </w:rPr>
+      </w:pPr>
+      <w:r>
+        <w:rPr>
+          <w:rFonts w:ascii="Times New Roman" w:hAnsi="Times New Roman" w:cs="Times New Roman"/>
+          <w:color w:val="262626"/>
         </w:rPr>
         <w:t xml:space="preserve">17. Santeria - Sublime </w:t>
       </w:r>
@@ -479,18 +365,14 @@
         <w:autoSpaceDN w:val="0"/>
         <w:adjustRightInd w:val="0"/>
         <w:rPr>
-          <w:rFonts w:ascii="Helvetica Neue" w:hAnsi="Helvetica Neue" w:cs="Helvetica Neue"/>
-          <w:color w:val="262626"/>
-          <w:sz w:val="32"/>
-          <w:szCs w:val="32"/>
-        </w:rPr>
-      </w:pPr>
-      <w:r>
-        <w:rPr>
-          <w:rFonts w:ascii="Helvetica Neue" w:hAnsi="Helvetica Neue" w:cs="Helvetica Neue"/>
-          <w:color w:val="262626"/>
-          <w:sz w:val="32"/>
-          <w:szCs w:val="32"/>
+          <w:rFonts w:ascii="Times New Roman" w:hAnsi="Times New Roman" w:cs="Times New Roman"/>
+          <w:color w:val="262626"/>
+        </w:rPr>
+      </w:pPr>
+      <w:r>
+        <w:rPr>
+          <w:rFonts w:ascii="Times New Roman" w:hAnsi="Times New Roman" w:cs="Times New Roman"/>
+          <w:color w:val="262626"/>
         </w:rPr>
         <w:t xml:space="preserve">18. What's Up? - 4 Non Blondes </w:t>
       </w:r>
@@ -502,104 +384,52 @@
         <w:autoSpaceDN w:val="0"/>
         <w:adjustRightInd w:val="0"/>
         <w:rPr>
-          <w:rFonts w:ascii="Helvetica Neue" w:hAnsi="Helvetica Neue" w:cs="Helvetica Neue"/>
-          <w:color w:val="262626"/>
-          <w:sz w:val="32"/>
-          <w:szCs w:val="32"/>
-        </w:rPr>
-      </w:pPr>
-      <w:r>
-        <w:rPr>
-          <w:rFonts w:ascii="Helvetica Neue" w:hAnsi="Helvetica Neue" w:cs="Helvetica Neue"/>
-          <w:color w:val="262626"/>
-          <w:sz w:val="32"/>
-          <w:szCs w:val="32"/>
-        </w:rPr>
-        <w:t xml:space="preserve">19. Roses - </w:t>
-      </w:r>
-      <w:proofErr w:type="spellStart"/>
-      <w:r>
-        <w:rPr>
-          <w:rFonts w:ascii="Helvetica Neue" w:hAnsi="Helvetica Neue" w:cs="Helvetica Neue"/>
-          <w:color w:val="262626"/>
-          <w:sz w:val="32"/>
-          <w:szCs w:val="32"/>
-        </w:rPr>
-        <w:t>OutKast</w:t>
-      </w:r>
-      <w:proofErr w:type="spellEnd"/>
-      <w:r>
-        <w:rPr>
-          <w:rFonts w:ascii="Helvetica Neue" w:hAnsi="Helvetica Neue" w:cs="Helvetica Neue"/>
-          <w:color w:val="262626"/>
-          <w:sz w:val="32"/>
-          <w:szCs w:val="32"/>
-        </w:rPr>
-        <w:t xml:space="preserve"> </w:t>
-      </w:r>
-    </w:p>
-    <w:p>
-      <w:pPr>
-        <w:widowControl w:val="0"/>
-        <w:autoSpaceDE w:val="0"/>
-        <w:autoSpaceDN w:val="0"/>
-        <w:adjustRightInd w:val="0"/>
-        <w:rPr>
-          <w:rFonts w:ascii="Helvetica Neue" w:hAnsi="Helvetica Neue" w:cs="Helvetica Neue"/>
-          <w:color w:val="262626"/>
-          <w:sz w:val="32"/>
-          <w:szCs w:val="32"/>
-        </w:rPr>
-      </w:pPr>
-      <w:r>
-        <w:rPr>
-          <w:rFonts w:ascii="Helvetica Neue" w:hAnsi="Helvetica Neue" w:cs="Helvetica Neue"/>
-          <w:color w:val="262626"/>
-          <w:sz w:val="32"/>
-          <w:szCs w:val="32"/>
-        </w:rPr>
-        <w:t xml:space="preserve">20. One Week - </w:t>
-      </w:r>
-      <w:proofErr w:type="spellStart"/>
-      <w:r>
-        <w:rPr>
-          <w:rFonts w:ascii="Helvetica Neue" w:hAnsi="Helvetica Neue" w:cs="Helvetica Neue"/>
-          <w:color w:val="262626"/>
-          <w:sz w:val="32"/>
-          <w:szCs w:val="32"/>
-        </w:rPr>
-        <w:t>Barenaked</w:t>
-      </w:r>
-      <w:proofErr w:type="spellEnd"/>
-      <w:r>
-        <w:rPr>
-          <w:rFonts w:ascii="Helvetica Neue" w:hAnsi="Helvetica Neue" w:cs="Helvetica Neue"/>
-          <w:color w:val="262626"/>
-          <w:sz w:val="32"/>
-          <w:szCs w:val="32"/>
-        </w:rPr>
-        <w:t xml:space="preserve"> Ladies </w:t>
-      </w:r>
-    </w:p>
-    <w:p>
-      <w:pPr>
-        <w:widowControl w:val="0"/>
-        <w:autoSpaceDE w:val="0"/>
-        <w:autoSpaceDN w:val="0"/>
-        <w:adjustRightInd w:val="0"/>
-        <w:rPr>
-          <w:rFonts w:ascii="Helvetica Neue" w:hAnsi="Helvetica Neue" w:cs="Helvetica Neue"/>
-          <w:color w:val="262626"/>
-          <w:sz w:val="32"/>
-          <w:szCs w:val="32"/>
-        </w:rPr>
-      </w:pPr>
-      <w:r>
-        <w:rPr>
-          <w:rFonts w:ascii="Helvetica Neue" w:hAnsi="Helvetica Neue" w:cs="Helvetica Neue"/>
-          <w:color w:val="262626"/>
-          <w:sz w:val="32"/>
-          <w:szCs w:val="32"/>
+          <w:rFonts w:ascii="Times New Roman" w:hAnsi="Times New Roman" w:cs="Times New Roman"/>
+          <w:color w:val="262626"/>
+        </w:rPr>
+      </w:pPr>
+      <w:r>
+        <w:rPr>
+          <w:rFonts w:ascii="Times New Roman" w:hAnsi="Times New Roman" w:cs="Times New Roman"/>
+          <w:color w:val="262626"/>
+        </w:rPr>
+        <w:t xml:space="preserve">19. Roses - OutKast </w:t>
+      </w:r>
+    </w:p>
+    <w:p>
+      <w:pPr>
+        <w:widowControl w:val="0"/>
+        <w:autoSpaceDE w:val="0"/>
+        <w:autoSpaceDN w:val="0"/>
+        <w:adjustRightInd w:val="0"/>
+        <w:rPr>
+          <w:rFonts w:ascii="Times New Roman" w:hAnsi="Times New Roman" w:cs="Times New Roman"/>
+          <w:color w:val="262626"/>
+        </w:rPr>
+      </w:pPr>
+      <w:r>
+        <w:rPr>
+          <w:rFonts w:ascii="Times New Roman" w:hAnsi="Times New Roman" w:cs="Times New Roman"/>
+          <w:color w:val="262626"/>
+        </w:rPr>
+        <w:t xml:space="preserve">20. One Week - Barenaked Ladies </w:t>
+      </w:r>
+    </w:p>
+    <w:p>
+      <w:pPr>
+        <w:widowControl w:val="0"/>
+        <w:autoSpaceDE w:val="0"/>
+        <w:autoSpaceDN w:val="0"/>
+        <w:adjustRightInd w:val="0"/>
+        <w:rPr>
+          <w:rFonts w:ascii="Times New Roman" w:hAnsi="Times New Roman" w:cs="Times New Roman"/>
+          <w:color w:val="262626"/>
+        </w:rPr>
+      </w:pPr>
+      <w:r>
+        <w:rPr>
+          <w:rFonts w:ascii="Times New Roman" w:hAnsi="Times New Roman" w:cs="Times New Roman"/>
+          <w:color w:val="262626"/>
         </w:rPr>
         <w:t xml:space="preserve">21. Don't Stop Me Now - Queen </w:t>
       </w:r>
@@ -611,18 +441,14 @@
         <w:autoSpaceDN w:val="0"/>
         <w:adjustRightInd w:val="0"/>
         <w:rPr>
-          <w:rFonts w:ascii="Helvetica Neue" w:hAnsi="Helvetica Neue" w:cs="Helvetica Neue"/>
-          <w:color w:val="262626"/>
-          <w:sz w:val="32"/>
-          <w:szCs w:val="32"/>
-        </w:rPr>
-      </w:pPr>
-      <w:r>
-        <w:rPr>
-          <w:rFonts w:ascii="Helvetica Neue" w:hAnsi="Helvetica Neue" w:cs="Helvetica Neue"/>
-          <w:color w:val="262626"/>
-          <w:sz w:val="32"/>
-          <w:szCs w:val="32"/>
+          <w:rFonts w:ascii="Times New Roman" w:hAnsi="Times New Roman" w:cs="Times New Roman"/>
+          <w:color w:val="262626"/>
+        </w:rPr>
+      </w:pPr>
+      <w:r>
+        <w:rPr>
+          <w:rFonts w:ascii="Times New Roman" w:hAnsi="Times New Roman" w:cs="Times New Roman"/>
+          <w:color w:val="262626"/>
         </w:rPr>
         <w:t xml:space="preserve">22. Easy - Commodores </w:t>
       </w:r>
@@ -634,61 +460,33 @@
         <w:autoSpaceDN w:val="0"/>
         <w:adjustRightInd w:val="0"/>
         <w:rPr>
-          <w:rFonts w:ascii="Helvetica Neue" w:hAnsi="Helvetica Neue" w:cs="Helvetica Neue"/>
-          <w:color w:val="262626"/>
-          <w:sz w:val="32"/>
-          <w:szCs w:val="32"/>
-        </w:rPr>
-      </w:pPr>
-      <w:r>
-        <w:rPr>
-          <w:rFonts w:ascii="Helvetica Neue" w:hAnsi="Helvetica Neue" w:cs="Helvetica Neue"/>
-          <w:color w:val="262626"/>
-          <w:sz w:val="32"/>
-          <w:szCs w:val="32"/>
-        </w:rPr>
-        <w:t xml:space="preserve">23. Love Train - The </w:t>
-      </w:r>
-      <w:proofErr w:type="spellStart"/>
-      <w:r>
-        <w:rPr>
-          <w:rFonts w:ascii="Helvetica Neue" w:hAnsi="Helvetica Neue" w:cs="Helvetica Neue"/>
-          <w:color w:val="262626"/>
-          <w:sz w:val="32"/>
-          <w:szCs w:val="32"/>
-        </w:rPr>
-        <w:t>O'Jays</w:t>
-      </w:r>
-      <w:proofErr w:type="spellEnd"/>
-      <w:r>
-        <w:rPr>
-          <w:rFonts w:ascii="Helvetica Neue" w:hAnsi="Helvetica Neue" w:cs="Helvetica Neue"/>
-          <w:color w:val="262626"/>
-          <w:sz w:val="32"/>
-          <w:szCs w:val="32"/>
-        </w:rPr>
-        <w:t xml:space="preserve"> </w:t>
-      </w:r>
-    </w:p>
-    <w:p>
-      <w:pPr>
-        <w:widowControl w:val="0"/>
-        <w:autoSpaceDE w:val="0"/>
-        <w:autoSpaceDN w:val="0"/>
-        <w:adjustRightInd w:val="0"/>
-        <w:rPr>
-          <w:rFonts w:ascii="Helvetica Neue" w:hAnsi="Helvetica Neue" w:cs="Helvetica Neue"/>
-          <w:color w:val="262626"/>
-          <w:sz w:val="32"/>
-          <w:szCs w:val="32"/>
-        </w:rPr>
-      </w:pPr>
-      <w:r>
-        <w:rPr>
-          <w:rFonts w:ascii="Helvetica Neue" w:hAnsi="Helvetica Neue" w:cs="Helvetica Neue"/>
-          <w:color w:val="262626"/>
-          <w:sz w:val="32"/>
-          <w:szCs w:val="32"/>
+          <w:rFonts w:ascii="Times New Roman" w:hAnsi="Times New Roman" w:cs="Times New Roman"/>
+          <w:color w:val="262626"/>
+        </w:rPr>
+      </w:pPr>
+      <w:r>
+        <w:rPr>
+          <w:rFonts w:ascii="Times New Roman" w:hAnsi="Times New Roman" w:cs="Times New Roman"/>
+          <w:color w:val="262626"/>
+        </w:rPr>
+        <w:t xml:space="preserve">23. Love Train - The O'Jays </w:t>
+      </w:r>
+    </w:p>
+    <w:p>
+      <w:pPr>
+        <w:widowControl w:val="0"/>
+        <w:autoSpaceDE w:val="0"/>
+        <w:autoSpaceDN w:val="0"/>
+        <w:adjustRightInd w:val="0"/>
+        <w:rPr>
+          <w:rFonts w:ascii="Times New Roman" w:hAnsi="Times New Roman" w:cs="Times New Roman"/>
+          <w:color w:val="262626"/>
+        </w:rPr>
+      </w:pPr>
+      <w:r>
+        <w:rPr>
+          <w:rFonts w:ascii="Times New Roman" w:hAnsi="Times New Roman" w:cs="Times New Roman"/>
+          <w:color w:val="262626"/>
         </w:rPr>
         <w:t xml:space="preserve">24. Uptight (Everything's Alright) - Stevie Wonder </w:t>
       </w:r>
@@ -700,18 +498,14 @@
         <w:autoSpaceDN w:val="0"/>
         <w:adjustRightInd w:val="0"/>
         <w:rPr>
-          <w:rFonts w:ascii="Helvetica Neue" w:hAnsi="Helvetica Neue" w:cs="Helvetica Neue"/>
-          <w:color w:val="262626"/>
-          <w:sz w:val="32"/>
-          <w:szCs w:val="32"/>
-        </w:rPr>
-      </w:pPr>
-      <w:r>
-        <w:rPr>
-          <w:rFonts w:ascii="Helvetica Neue" w:hAnsi="Helvetica Neue" w:cs="Helvetica Neue"/>
-          <w:color w:val="262626"/>
-          <w:sz w:val="32"/>
-          <w:szCs w:val="32"/>
+          <w:rFonts w:ascii="Times New Roman" w:hAnsi="Times New Roman" w:cs="Times New Roman"/>
+          <w:color w:val="262626"/>
+        </w:rPr>
+      </w:pPr>
+      <w:r>
+        <w:rPr>
+          <w:rFonts w:ascii="Times New Roman" w:hAnsi="Times New Roman" w:cs="Times New Roman"/>
+          <w:color w:val="262626"/>
         </w:rPr>
         <w:t xml:space="preserve">25. Better Together - Jack Johnson </w:t>
       </w:r>
@@ -723,18 +517,14 @@
         <w:autoSpaceDN w:val="0"/>
         <w:adjustRightInd w:val="0"/>
         <w:rPr>
-          <w:rFonts w:ascii="Helvetica Neue" w:hAnsi="Helvetica Neue" w:cs="Helvetica Neue"/>
-          <w:color w:val="262626"/>
-          <w:sz w:val="32"/>
-          <w:szCs w:val="32"/>
-        </w:rPr>
-      </w:pPr>
-      <w:r>
-        <w:rPr>
-          <w:rFonts w:ascii="Helvetica Neue" w:hAnsi="Helvetica Neue" w:cs="Helvetica Neue"/>
-          <w:color w:val="262626"/>
-          <w:sz w:val="32"/>
-          <w:szCs w:val="32"/>
+          <w:rFonts w:ascii="Times New Roman" w:hAnsi="Times New Roman" w:cs="Times New Roman"/>
+          <w:color w:val="262626"/>
+        </w:rPr>
+      </w:pPr>
+      <w:r>
+        <w:rPr>
+          <w:rFonts w:ascii="Times New Roman" w:hAnsi="Times New Roman" w:cs="Times New Roman"/>
+          <w:color w:val="262626"/>
         </w:rPr>
         <w:t xml:space="preserve">26. Jessie's Girl - Rick Springfield </w:t>
       </w:r>
@@ -746,18 +536,14 @@
         <w:autoSpaceDN w:val="0"/>
         <w:adjustRightInd w:val="0"/>
         <w:rPr>
-          <w:rFonts w:ascii="Helvetica Neue" w:hAnsi="Helvetica Neue" w:cs="Helvetica Neue"/>
-          <w:color w:val="262626"/>
-          <w:sz w:val="32"/>
-          <w:szCs w:val="32"/>
-        </w:rPr>
-      </w:pPr>
-      <w:r>
-        <w:rPr>
-          <w:rFonts w:ascii="Helvetica Neue" w:hAnsi="Helvetica Neue" w:cs="Helvetica Neue"/>
-          <w:color w:val="262626"/>
-          <w:sz w:val="32"/>
-          <w:szCs w:val="32"/>
+          <w:rFonts w:ascii="Times New Roman" w:hAnsi="Times New Roman" w:cs="Times New Roman"/>
+          <w:color w:val="262626"/>
+        </w:rPr>
+      </w:pPr>
+      <w:r>
+        <w:rPr>
+          <w:rFonts w:ascii="Times New Roman" w:hAnsi="Times New Roman" w:cs="Times New Roman"/>
+          <w:color w:val="262626"/>
         </w:rPr>
         <w:t xml:space="preserve">27. Take On Me - A-Ha </w:t>
       </w:r>
@@ -769,143 +555,67 @@
         <w:autoSpaceDN w:val="0"/>
         <w:adjustRightInd w:val="0"/>
         <w:rPr>
-          <w:rFonts w:ascii="Helvetica Neue" w:hAnsi="Helvetica Neue" w:cs="Helvetica Neue"/>
-          <w:color w:val="262626"/>
-          <w:sz w:val="32"/>
-          <w:szCs w:val="32"/>
-        </w:rPr>
-      </w:pPr>
-      <w:r>
-        <w:rPr>
-          <w:rFonts w:ascii="Helvetica Neue" w:hAnsi="Helvetica Neue" w:cs="Helvetica Neue"/>
-          <w:color w:val="262626"/>
-          <w:sz w:val="32"/>
-          <w:szCs w:val="32"/>
-        </w:rPr>
-        <w:t xml:space="preserve">28. Come </w:t>
-      </w:r>
-      <w:proofErr w:type="gramStart"/>
-      <w:r>
-        <w:rPr>
-          <w:rFonts w:ascii="Helvetica Neue" w:hAnsi="Helvetica Neue" w:cs="Helvetica Neue"/>
-          <w:color w:val="262626"/>
-          <w:sz w:val="32"/>
-          <w:szCs w:val="32"/>
-        </w:rPr>
-        <w:t>And</w:t>
-      </w:r>
-      <w:proofErr w:type="gramEnd"/>
-      <w:r>
-        <w:rPr>
-          <w:rFonts w:ascii="Helvetica Neue" w:hAnsi="Helvetica Neue" w:cs="Helvetica Neue"/>
-          <w:color w:val="262626"/>
-          <w:sz w:val="32"/>
-          <w:szCs w:val="32"/>
-        </w:rPr>
-        <w:t xml:space="preserve"> Get Your Love - Redbone </w:t>
-      </w:r>
-    </w:p>
-    <w:p>
-      <w:pPr>
-        <w:widowControl w:val="0"/>
-        <w:autoSpaceDE w:val="0"/>
-        <w:autoSpaceDN w:val="0"/>
-        <w:adjustRightInd w:val="0"/>
-        <w:rPr>
-          <w:rFonts w:ascii="Helvetica Neue" w:hAnsi="Helvetica Neue" w:cs="Helvetica Neue"/>
-          <w:color w:val="262626"/>
-          <w:sz w:val="32"/>
-          <w:szCs w:val="32"/>
-        </w:rPr>
-      </w:pPr>
-      <w:r>
-        <w:rPr>
-          <w:rFonts w:ascii="Helvetica Neue" w:hAnsi="Helvetica Neue" w:cs="Helvetica Neue"/>
-          <w:color w:val="262626"/>
-          <w:sz w:val="32"/>
-          <w:szCs w:val="32"/>
-        </w:rPr>
-        <w:t xml:space="preserve">29. Baba </w:t>
-      </w:r>
-      <w:proofErr w:type="spellStart"/>
-      <w:r>
-        <w:rPr>
-          <w:rFonts w:ascii="Helvetica Neue" w:hAnsi="Helvetica Neue" w:cs="Helvetica Neue"/>
-          <w:color w:val="262626"/>
-          <w:sz w:val="32"/>
-          <w:szCs w:val="32"/>
-        </w:rPr>
-        <w:t>O'Riley</w:t>
-      </w:r>
-      <w:proofErr w:type="spellEnd"/>
-      <w:r>
-        <w:rPr>
-          <w:rFonts w:ascii="Helvetica Neue" w:hAnsi="Helvetica Neue" w:cs="Helvetica Neue"/>
-          <w:color w:val="262626"/>
-          <w:sz w:val="32"/>
-          <w:szCs w:val="32"/>
-        </w:rPr>
-        <w:t xml:space="preserve"> - The Who </w:t>
-      </w:r>
-    </w:p>
-    <w:p>
-      <w:pPr>
-        <w:widowControl w:val="0"/>
-        <w:autoSpaceDE w:val="0"/>
-        <w:autoSpaceDN w:val="0"/>
-        <w:adjustRightInd w:val="0"/>
-        <w:rPr>
-          <w:rFonts w:ascii="Helvetica Neue" w:hAnsi="Helvetica Neue" w:cs="Helvetica Neue"/>
-          <w:color w:val="262626"/>
-          <w:sz w:val="32"/>
-          <w:szCs w:val="32"/>
-        </w:rPr>
-      </w:pPr>
-      <w:r>
-        <w:rPr>
-          <w:rFonts w:ascii="Helvetica Neue" w:hAnsi="Helvetica Neue" w:cs="Helvetica Neue"/>
-          <w:color w:val="262626"/>
-          <w:sz w:val="32"/>
-          <w:szCs w:val="32"/>
-        </w:rPr>
-        <w:t xml:space="preserve">30. The Lady Is </w:t>
-      </w:r>
-      <w:proofErr w:type="gramStart"/>
-      <w:r>
-        <w:rPr>
-          <w:rFonts w:ascii="Helvetica Neue" w:hAnsi="Helvetica Neue" w:cs="Helvetica Neue"/>
-          <w:color w:val="262626"/>
-          <w:sz w:val="32"/>
-          <w:szCs w:val="32"/>
-        </w:rPr>
-        <w:t>A</w:t>
-      </w:r>
-      <w:proofErr w:type="gramEnd"/>
-      <w:r>
-        <w:rPr>
-          <w:rFonts w:ascii="Helvetica Neue" w:hAnsi="Helvetica Neue" w:cs="Helvetica Neue"/>
-          <w:color w:val="262626"/>
-          <w:sz w:val="32"/>
-          <w:szCs w:val="32"/>
-        </w:rPr>
-        <w:t xml:space="preserve"> Tramp - Ella Fitzgerald </w:t>
-      </w:r>
-    </w:p>
-    <w:p>
-      <w:pPr>
-        <w:rPr>
-          <w:rFonts w:ascii="Helvetica Neue" w:hAnsi="Helvetica Neue" w:cs="Helvetica Neue"/>
-          <w:color w:val="262626"/>
-          <w:sz w:val="32"/>
-          <w:szCs w:val="32"/>
-        </w:rPr>
-      </w:pPr>
-      <w:r>
-        <w:rPr>
-          <w:rFonts w:ascii="Helvetica Neue" w:hAnsi="Helvetica Neue" w:cs="Helvetica Neue"/>
-          <w:color w:val="262626"/>
-          <w:sz w:val="32"/>
-          <w:szCs w:val="32"/>
+          <w:rFonts w:ascii="Times New Roman" w:hAnsi="Times New Roman" w:cs="Times New Roman"/>
+          <w:color w:val="262626"/>
+        </w:rPr>
+      </w:pPr>
+      <w:r>
+        <w:rPr>
+          <w:rFonts w:ascii="Times New Roman" w:hAnsi="Times New Roman" w:cs="Times New Roman"/>
+          <w:color w:val="262626"/>
+        </w:rPr>
+        <w:t xml:space="preserve">28. Come And Get Your Love - Redbone </w:t>
+      </w:r>
+    </w:p>
+    <w:p>
+      <w:pPr>
+        <w:widowControl w:val="0"/>
+        <w:autoSpaceDE w:val="0"/>
+        <w:autoSpaceDN w:val="0"/>
+        <w:adjustRightInd w:val="0"/>
+        <w:rPr>
+          <w:rFonts w:ascii="Times New Roman" w:hAnsi="Times New Roman" w:cs="Times New Roman"/>
+          <w:color w:val="262626"/>
+        </w:rPr>
+      </w:pPr>
+      <w:r>
+        <w:rPr>
+          <w:rFonts w:ascii="Times New Roman" w:hAnsi="Times New Roman" w:cs="Times New Roman"/>
+          <w:color w:val="262626"/>
+        </w:rPr>
+        <w:t xml:space="preserve">29. Baba O'Riley - The Who </w:t>
+      </w:r>
+    </w:p>
+    <w:p>
+      <w:pPr>
+        <w:widowControl w:val="0"/>
+        <w:autoSpaceDE w:val="0"/>
+        <w:autoSpaceDN w:val="0"/>
+        <w:adjustRightInd w:val="0"/>
+        <w:rPr>
+          <w:rFonts w:ascii="Times New Roman" w:hAnsi="Times New Roman" w:cs="Times New Roman"/>
+          <w:color w:val="262626"/>
+        </w:rPr>
+      </w:pPr>
+      <w:r>
+        <w:rPr>
+          <w:rFonts w:ascii="Times New Roman" w:hAnsi="Times New Roman" w:cs="Times New Roman"/>
+          <w:color w:val="262626"/>
+        </w:rPr>
+        <w:t xml:space="preserve">30. The Lady Is A Tramp - Ella Fitzgerald </w:t>
+      </w:r>
+    </w:p>
+    <w:p>
+      <w:pPr>
+        <w:rPr>
+          <w:rFonts w:ascii="Times New Roman" w:hAnsi="Times New Roman" w:cs="Times New Roman"/>
+          <w:color w:val="262626"/>
+        </w:rPr>
+      </w:pPr>
+      <w:r>
+        <w:rPr>
+          <w:rFonts w:ascii="Times New Roman" w:hAnsi="Times New Roman" w:cs="Times New Roman"/>
+          <w:color w:val="262626"/>
         </w:rPr>
         <w:t>31. Don't - Ed Sheeran</w:t>
       </w:r>
@@ -913,24 +623,65 @@
     <w:p>
       <w:pPr>
         <w:jc w:val="center"/>
-      </w:pPr>
-      <w:r>
-        <w:rPr>
-          <w:rFonts w:ascii="Helvetica Neue" w:hAnsi="Helvetica Neue" w:cs="Helvetica Neue"/>
-          <w:color w:val="262626"/>
-          <w:sz w:val="32"/>
-          <w:szCs w:val="32"/>
+        <w:rPr>
+          <w:rFonts w:ascii="Times New Roman" w:hAnsi="Times New Roman" w:cs="Times New Roman"/>
+          <w:color w:val="262626"/>
+        </w:rPr>
+      </w:pPr>
+      <w:r>
+        <w:rPr>
+          <w:rFonts w:ascii="Times New Roman" w:hAnsi="Times New Roman" w:cs="Times New Roman"/>
+          <w:color w:val="262626"/>
         </w:rPr>
         <w:br w:type="page"/>
       </w:r>
-      <w:r>
+    </w:p>
+    <w:p>
+      <w:pPr>
+        <w:jc w:val="center"/>
+        <w:rPr>
+          <w:rFonts w:ascii="Times New Roman" w:hAnsi="Times New Roman" w:cs="Times New Roman"/>
+          <w:color w:val="262626"/>
+        </w:rPr>
+      </w:pPr>
+      <w:r>
+        <w:rPr>
+          <w:rFonts w:ascii="Times New Roman" w:hAnsi="Times New Roman" w:cs="Times New Roman"/>
+          <w:color w:val="262626"/>
+        </w:rPr>
         <w:lastRenderedPageBreak/>
+        <w:t>Categories</w:t>
+      </w:r>
+    </w:p>
+    <w:p>
+      <w:pPr>
+        <w:jc w:val="center"/>
+        <w:rPr>
+          <w:rFonts w:ascii="Times New Roman" w:hAnsi="Times New Roman" w:cs="Times New Roman"/>
+          <w:color w:val="262626"/>
+        </w:rPr>
+      </w:pPr>
+    </w:p>
+    <w:p>
+      <w:pPr>
+        <w:jc w:val="center"/>
+        <w:rPr>
+          <w:rFonts w:ascii="Times New Roman" w:hAnsi="Times New Roman" w:cs="Times New Roman"/>
+        </w:rPr>
+      </w:pPr>
+      <w:r>
+        <w:rPr>
+          <w:rFonts w:ascii="Times New Roman" w:hAnsi="Times New Roman" w:cs="Times New Roman"/>
+        </w:rPr>
         <w:t>Happy Songs</w:t>
       </w:r>
     </w:p>
     <w:p>
       <w:pPr>
         <w:jc w:val="center"/>
+        <w:rPr>
+          <w:rFonts w:ascii="Times New Roman" w:hAnsi="Times New Roman" w:cs="Times New Roman"/>
+        </w:rPr>
       </w:pPr>
     </w:p>
     <w:p>
@@ -940,8 +691,14 @@
           <w:ilvl w:val="0"/>
           <w:numId w:val="1"/>
         </w:numPr>
-      </w:pPr>
-      <w:r>
+        <w:rPr>
+          <w:rFonts w:ascii="Times New Roman" w:hAnsi="Times New Roman" w:cs="Times New Roman"/>
+        </w:rPr>
+      </w:pPr>
+      <w:r>
+        <w:rPr>
+          <w:rFonts w:ascii="Times New Roman" w:hAnsi="Times New Roman" w:cs="Times New Roman"/>
+        </w:rPr>
         <w:t>You Make My Dreams Come True – Hall &amp; Oates</w:t>
       </w:r>
     </w:p>
@@ -952,17 +709,15 @@
           <w:ilvl w:val="0"/>
           <w:numId w:val="1"/>
         </w:numPr>
-      </w:pPr>
-      <w:r>
-        <w:t xml:space="preserve">La </w:t>
-      </w:r>
-      <w:proofErr w:type="spellStart"/>
-      <w:r>
-        <w:t>La</w:t>
-      </w:r>
-      <w:proofErr w:type="spellEnd"/>
-      <w:r>
-        <w:t xml:space="preserve"> Land Soundtrack</w:t>
+        <w:rPr>
+          <w:rFonts w:ascii="Times New Roman" w:hAnsi="Times New Roman" w:cs="Times New Roman"/>
+        </w:rPr>
+      </w:pPr>
+      <w:r>
+        <w:rPr>
+          <w:rFonts w:ascii="Times New Roman" w:hAnsi="Times New Roman" w:cs="Times New Roman"/>
+        </w:rPr>
+        <w:t>La La Land Soundtrack</w:t>
       </w:r>
     </w:p>
     <w:p>
@@ -972,8 +727,14 @@
           <w:ilvl w:val="0"/>
           <w:numId w:val="1"/>
         </w:numPr>
-      </w:pPr>
-      <w:r>
+        <w:rPr>
+          <w:rFonts w:ascii="Times New Roman" w:hAnsi="Times New Roman" w:cs="Times New Roman"/>
+        </w:rPr>
+      </w:pPr>
+      <w:r>
+        <w:rPr>
+          <w:rFonts w:ascii="Times New Roman" w:hAnsi="Times New Roman" w:cs="Times New Roman"/>
+        </w:rPr>
         <w:t>I Want You Back – The Jackson 5</w:t>
       </w:r>
     </w:p>
@@ -984,8 +745,14 @@
           <w:ilvl w:val="0"/>
           <w:numId w:val="1"/>
         </w:numPr>
-      </w:pPr>
-      <w:r>
+        <w:rPr>
+          <w:rFonts w:ascii="Times New Roman" w:hAnsi="Times New Roman" w:cs="Times New Roman"/>
+        </w:rPr>
+      </w:pPr>
+      <w:r>
+        <w:rPr>
+          <w:rFonts w:ascii="Times New Roman" w:hAnsi="Times New Roman" w:cs="Times New Roman"/>
+        </w:rPr>
         <w:t>What I Wouldn’t Do – Serena Ryder</w:t>
       </w:r>
     </w:p>
@@ -996,8 +763,14 @@
           <w:ilvl w:val="0"/>
           <w:numId w:val="1"/>
         </w:numPr>
-      </w:pPr>
-      <w:r>
+        <w:rPr>
+          <w:rFonts w:ascii="Times New Roman" w:hAnsi="Times New Roman" w:cs="Times New Roman"/>
+        </w:rPr>
+      </w:pPr>
+      <w:r>
+        <w:rPr>
+          <w:rFonts w:ascii="Times New Roman" w:hAnsi="Times New Roman" w:cs="Times New Roman"/>
+        </w:rPr>
         <w:t>Hayley Kiyoko Album</w:t>
       </w:r>
     </w:p>
@@ -1008,8 +781,14 @@
           <w:ilvl w:val="0"/>
           <w:numId w:val="1"/>
         </w:numPr>
-      </w:pPr>
-      <w:r>
+        <w:rPr>
+          <w:rFonts w:ascii="Times New Roman" w:hAnsi="Times New Roman" w:cs="Times New Roman"/>
+        </w:rPr>
+      </w:pPr>
+      <w:r>
+        <w:rPr>
+          <w:rFonts w:ascii="Times New Roman" w:hAnsi="Times New Roman" w:cs="Times New Roman"/>
+        </w:rPr>
         <w:t>Happy – Pharrell Williams</w:t>
       </w:r>
     </w:p>
@@ -1020,32 +799,45 @@
           <w:ilvl w:val="0"/>
           <w:numId w:val="1"/>
         </w:numPr>
-      </w:pPr>
-      <w:r>
+        <w:rPr>
+          <w:rFonts w:ascii="Times New Roman" w:hAnsi="Times New Roman" w:cs="Times New Roman"/>
+        </w:rPr>
+      </w:pPr>
+      <w:r>
+        <w:rPr>
+          <w:rFonts w:ascii="Times New Roman" w:hAnsi="Times New Roman" w:cs="Times New Roman"/>
+        </w:rPr>
         <w:t>Lady is a Tramp – Ella Fitzgerald</w:t>
       </w:r>
     </w:p>
     <w:p>
       <w:pPr>
         <w:rPr>
-          <w:rFonts w:ascii="Helvetica Neue" w:hAnsi="Helvetica Neue" w:cs="Helvetica Neue"/>
-          <w:color w:val="262626"/>
-          <w:sz w:val="32"/>
-          <w:szCs w:val="32"/>
+          <w:rFonts w:ascii="Times New Roman" w:hAnsi="Times New Roman" w:cs="Times New Roman"/>
+          <w:color w:val="262626"/>
         </w:rPr>
       </w:pPr>
     </w:p>
     <w:p>
       <w:pPr>
         <w:jc w:val="center"/>
-      </w:pPr>
-      <w:r>
+        <w:rPr>
+          <w:rFonts w:ascii="Times New Roman" w:hAnsi="Times New Roman" w:cs="Times New Roman"/>
+        </w:rPr>
+      </w:pPr>
+      <w:r>
+        <w:rPr>
+          <w:rFonts w:ascii="Times New Roman" w:hAnsi="Times New Roman" w:cs="Times New Roman"/>
+        </w:rPr>
         <w:t>Love Songs</w:t>
       </w:r>
     </w:p>
     <w:p>
       <w:pPr>
         <w:jc w:val="center"/>
+        <w:rPr>
+          <w:rFonts w:ascii="Times New Roman" w:hAnsi="Times New Roman" w:cs="Times New Roman"/>
+        </w:rPr>
       </w:pPr>
     </w:p>
     <w:p>
@@ -1055,8 +847,14 @@
           <w:ilvl w:val="0"/>
           <w:numId w:val="2"/>
         </w:numPr>
-      </w:pPr>
-      <w:r>
+        <w:rPr>
+          <w:rFonts w:ascii="Times New Roman" w:hAnsi="Times New Roman" w:cs="Times New Roman"/>
+        </w:rPr>
+      </w:pPr>
+      <w:r>
+        <w:rPr>
+          <w:rFonts w:ascii="Times New Roman" w:hAnsi="Times New Roman" w:cs="Times New Roman"/>
+        </w:rPr>
         <w:t>I Can Love You Like That – All-4-One</w:t>
       </w:r>
     </w:p>
@@ -1067,8 +865,14 @@
           <w:ilvl w:val="0"/>
           <w:numId w:val="2"/>
         </w:numPr>
-      </w:pPr>
-      <w:r>
+        <w:rPr>
+          <w:rFonts w:ascii="Times New Roman" w:hAnsi="Times New Roman" w:cs="Times New Roman"/>
+        </w:rPr>
+      </w:pPr>
+      <w:r>
+        <w:rPr>
+          <w:rFonts w:ascii="Times New Roman" w:hAnsi="Times New Roman" w:cs="Times New Roman"/>
+        </w:rPr>
         <w:t>Savage Garden Album</w:t>
       </w:r>
     </w:p>
@@ -1079,8 +883,14 @@
           <w:ilvl w:val="0"/>
           <w:numId w:val="2"/>
         </w:numPr>
-      </w:pPr>
-      <w:r>
+        <w:rPr>
+          <w:rFonts w:ascii="Times New Roman" w:hAnsi="Times New Roman" w:cs="Times New Roman"/>
+        </w:rPr>
+      </w:pPr>
+      <w:r>
+        <w:rPr>
+          <w:rFonts w:ascii="Times New Roman" w:hAnsi="Times New Roman" w:cs="Times New Roman"/>
+        </w:rPr>
         <w:t>Sara Bareilles Album</w:t>
       </w:r>
     </w:p>
@@ -1091,8 +901,14 @@
           <w:ilvl w:val="0"/>
           <w:numId w:val="2"/>
         </w:numPr>
-      </w:pPr>
-      <w:r>
+        <w:rPr>
+          <w:rFonts w:ascii="Times New Roman" w:hAnsi="Times New Roman" w:cs="Times New Roman"/>
+        </w:rPr>
+      </w:pPr>
+      <w:r>
+        <w:rPr>
+          <w:rFonts w:ascii="Times New Roman" w:hAnsi="Times New Roman" w:cs="Times New Roman"/>
+        </w:rPr>
         <w:t>Silly Love Songs – Paul McCartney</w:t>
       </w:r>
     </w:p>
@@ -1103,8 +919,14 @@
           <w:ilvl w:val="0"/>
           <w:numId w:val="2"/>
         </w:numPr>
-      </w:pPr>
-      <w:r>
+        <w:rPr>
+          <w:rFonts w:ascii="Times New Roman" w:hAnsi="Times New Roman" w:cs="Times New Roman"/>
+        </w:rPr>
+      </w:pPr>
+      <w:r>
+        <w:rPr>
+          <w:rFonts w:ascii="Times New Roman" w:hAnsi="Times New Roman" w:cs="Times New Roman"/>
+        </w:rPr>
         <w:t>Love Yourself – Justin Bieber</w:t>
       </w:r>
     </w:p>
@@ -1115,8 +937,14 @@
           <w:ilvl w:val="0"/>
           <w:numId w:val="2"/>
         </w:numPr>
-      </w:pPr>
-      <w:r>
+        <w:rPr>
+          <w:rFonts w:ascii="Times New Roman" w:hAnsi="Times New Roman" w:cs="Times New Roman"/>
+        </w:rPr>
+      </w:pPr>
+      <w:r>
+        <w:rPr>
+          <w:rFonts w:ascii="Times New Roman" w:hAnsi="Times New Roman" w:cs="Times New Roman"/>
+        </w:rPr>
         <w:t>Moon River – Audrey Hepburn</w:t>
       </w:r>
     </w:p>
@@ -1127,32 +955,45 @@
           <w:ilvl w:val="0"/>
           <w:numId w:val="2"/>
         </w:numPr>
-      </w:pPr>
-      <w:r>
+        <w:rPr>
+          <w:rFonts w:ascii="Times New Roman" w:hAnsi="Times New Roman" w:cs="Times New Roman"/>
+        </w:rPr>
+      </w:pPr>
+      <w:r>
+        <w:rPr>
+          <w:rFonts w:ascii="Times New Roman" w:hAnsi="Times New Roman" w:cs="Times New Roman"/>
+        </w:rPr>
         <w:t>Ed Sheeran Album</w:t>
       </w:r>
     </w:p>
     <w:p>
       <w:pPr>
         <w:rPr>
-          <w:rFonts w:ascii="Helvetica Neue" w:hAnsi="Helvetica Neue" w:cs="Helvetica Neue"/>
-          <w:color w:val="262626"/>
-          <w:sz w:val="32"/>
-          <w:szCs w:val="32"/>
+          <w:rFonts w:ascii="Times New Roman" w:hAnsi="Times New Roman" w:cs="Times New Roman"/>
+          <w:color w:val="262626"/>
         </w:rPr>
       </w:pPr>
     </w:p>
     <w:p>
       <w:pPr>
         <w:jc w:val="center"/>
-      </w:pPr>
-      <w:r>
+        <w:rPr>
+          <w:rFonts w:ascii="Times New Roman" w:hAnsi="Times New Roman" w:cs="Times New Roman"/>
+        </w:rPr>
+      </w:pPr>
+      <w:r>
+        <w:rPr>
+          <w:rFonts w:ascii="Times New Roman" w:hAnsi="Times New Roman" w:cs="Times New Roman"/>
+        </w:rPr>
         <w:t>Sad Songs</w:t>
       </w:r>
     </w:p>
     <w:p>
       <w:pPr>
         <w:jc w:val="center"/>
+        <w:rPr>
+          <w:rFonts w:ascii="Times New Roman" w:hAnsi="Times New Roman" w:cs="Times New Roman"/>
+        </w:rPr>
       </w:pPr>
     </w:p>
     <w:p>
@@ -1162,8 +1003,14 @@
           <w:ilvl w:val="0"/>
           <w:numId w:val="3"/>
         </w:numPr>
-      </w:pPr>
-      <w:r>
+        <w:rPr>
+          <w:rFonts w:ascii="Times New Roman" w:hAnsi="Times New Roman" w:cs="Times New Roman"/>
+        </w:rPr>
+      </w:pPr>
+      <w:r>
+        <w:rPr>
+          <w:rFonts w:ascii="Times New Roman" w:hAnsi="Times New Roman" w:cs="Times New Roman"/>
+        </w:rPr>
         <w:t>Have You Ever Seen the Rain – CCR</w:t>
       </w:r>
     </w:p>
@@ -1174,8 +1021,14 @@
           <w:ilvl w:val="0"/>
           <w:numId w:val="3"/>
         </w:numPr>
-      </w:pPr>
-      <w:r>
+        <w:rPr>
+          <w:rFonts w:ascii="Times New Roman" w:hAnsi="Times New Roman" w:cs="Times New Roman"/>
+        </w:rPr>
+      </w:pPr>
+      <w:r>
+        <w:rPr>
+          <w:rFonts w:ascii="Times New Roman" w:hAnsi="Times New Roman" w:cs="Times New Roman"/>
+        </w:rPr>
         <w:t>Make You Feel My Love – Adele</w:t>
       </w:r>
     </w:p>
@@ -1186,8 +1039,14 @@
           <w:ilvl w:val="0"/>
           <w:numId w:val="3"/>
         </w:numPr>
-      </w:pPr>
-      <w:r>
+        <w:rPr>
+          <w:rFonts w:ascii="Times New Roman" w:hAnsi="Times New Roman" w:cs="Times New Roman"/>
+        </w:rPr>
+      </w:pPr>
+      <w:r>
+        <w:rPr>
+          <w:rFonts w:ascii="Times New Roman" w:hAnsi="Times New Roman" w:cs="Times New Roman"/>
+        </w:rPr>
         <w:t>Hello – Adele</w:t>
       </w:r>
     </w:p>
@@ -1198,8 +1057,14 @@
           <w:ilvl w:val="0"/>
           <w:numId w:val="3"/>
         </w:numPr>
-      </w:pPr>
-      <w:r>
+        <w:rPr>
+          <w:rFonts w:ascii="Times New Roman" w:hAnsi="Times New Roman" w:cs="Times New Roman"/>
+        </w:rPr>
+      </w:pPr>
+      <w:r>
+        <w:rPr>
+          <w:rFonts w:ascii="Times New Roman" w:hAnsi="Times New Roman" w:cs="Times New Roman"/>
+        </w:rPr>
         <w:t>A lot of Adele</w:t>
       </w:r>
     </w:p>
@@ -1210,8 +1075,14 @@
           <w:ilvl w:val="0"/>
           <w:numId w:val="3"/>
         </w:numPr>
-      </w:pPr>
-      <w:r>
+        <w:rPr>
+          <w:rFonts w:ascii="Times New Roman" w:hAnsi="Times New Roman" w:cs="Times New Roman"/>
+        </w:rPr>
+      </w:pPr>
+      <w:r>
+        <w:rPr>
+          <w:rFonts w:ascii="Times New Roman" w:hAnsi="Times New Roman" w:cs="Times New Roman"/>
+        </w:rPr>
         <w:t>Mr. Lonely – Akon</w:t>
       </w:r>
     </w:p>
@@ -1222,24 +1093,498 @@
           <w:ilvl w:val="0"/>
           <w:numId w:val="3"/>
         </w:numPr>
-      </w:pPr>
-      <w:r>
+        <w:rPr>
+          <w:rFonts w:ascii="Times New Roman" w:hAnsi="Times New Roman" w:cs="Times New Roman"/>
+        </w:rPr>
+      </w:pPr>
+      <w:r>
+        <w:rPr>
+          <w:rFonts w:ascii="Times New Roman" w:hAnsi="Times New Roman" w:cs="Times New Roman"/>
+        </w:rPr>
         <w:t>All Eminem</w:t>
       </w:r>
     </w:p>
     <w:p>
       <w:pPr>
         <w:rPr>
-          <w:rFonts w:ascii="Helvetica Neue" w:hAnsi="Helvetica Neue" w:cs="Helvetica Neue"/>
-          <w:color w:val="262626"/>
-          <w:sz w:val="32"/>
-          <w:szCs w:val="32"/>
-        </w:rPr>
-      </w:pPr>
+          <w:rFonts w:ascii="Times New Roman" w:hAnsi="Times New Roman" w:cs="Times New Roman"/>
+        </w:rPr>
+      </w:pPr>
+    </w:p>
+    <w:p>
+      <w:pPr>
+        <w:rPr>
+          <w:rFonts w:ascii="Times New Roman" w:hAnsi="Times New Roman" w:cs="Times New Roman"/>
+        </w:rPr>
+      </w:pPr>
+      <w:r>
+        <w:rPr>
+          <w:rFonts w:ascii="Times New Roman" w:hAnsi="Times New Roman" w:cs="Times New Roman"/>
+        </w:rPr>
+        <w:br w:type="page"/>
+      </w:r>
+    </w:p>
+    <w:p>
+      <w:pPr>
+        <w:jc w:val="center"/>
+        <w:rPr>
+          <w:rFonts w:ascii="Times New Roman" w:hAnsi="Times New Roman" w:cs="Times New Roman"/>
+        </w:rPr>
+      </w:pPr>
+      <w:r>
+        <w:rPr>
+          <w:rFonts w:ascii="Times New Roman" w:hAnsi="Times New Roman" w:cs="Times New Roman"/>
+        </w:rPr>
+        <w:t>Artists</w:t>
+      </w:r>
+    </w:p>
+    <w:p>
+      <w:pPr>
+        <w:jc w:val="center"/>
+        <w:rPr>
+          <w:rFonts w:ascii="Times New Roman" w:hAnsi="Times New Roman" w:cs="Times New Roman"/>
+        </w:rPr>
+      </w:pPr>
+    </w:p>
+    <w:p>
+      <w:pPr>
+        <w:pStyle w:val="ListParagraph"/>
+        <w:numPr>
+          <w:ilvl w:val="0"/>
+          <w:numId w:val="4"/>
+        </w:numPr>
+        <w:rPr>
+          <w:rFonts w:ascii="Times New Roman" w:hAnsi="Times New Roman" w:cs="Times New Roman"/>
+        </w:rPr>
+      </w:pPr>
+      <w:r>
+        <w:rPr>
+          <w:rFonts w:ascii="Times New Roman" w:hAnsi="Times New Roman" w:cs="Times New Roman"/>
+          <w:color w:val="262626"/>
+        </w:rPr>
+        <w:t>Corinne Bailey Rae</w:t>
+      </w:r>
+    </w:p>
+    <w:p>
+      <w:pPr>
+        <w:pStyle w:val="ListParagraph"/>
+        <w:numPr>
+          <w:ilvl w:val="0"/>
+          <w:numId w:val="4"/>
+        </w:numPr>
+        <w:rPr>
+          <w:rFonts w:ascii="Times New Roman" w:hAnsi="Times New Roman" w:cs="Times New Roman"/>
+        </w:rPr>
+      </w:pPr>
+      <w:r>
+        <w:rPr>
+          <w:rFonts w:ascii="Times New Roman" w:hAnsi="Times New Roman" w:cs="Times New Roman"/>
+          <w:color w:val="262626"/>
+        </w:rPr>
+        <w:t>Sing Street</w:t>
+      </w:r>
+    </w:p>
+    <w:p>
+      <w:pPr>
+        <w:pStyle w:val="ListParagraph"/>
+        <w:numPr>
+          <w:ilvl w:val="0"/>
+          <w:numId w:val="4"/>
+        </w:numPr>
+        <w:rPr>
+          <w:rFonts w:ascii="Times New Roman" w:hAnsi="Times New Roman" w:cs="Times New Roman"/>
+        </w:rPr>
+      </w:pPr>
+      <w:r>
+        <w:rPr>
+          <w:rFonts w:ascii="Times New Roman" w:hAnsi="Times New Roman" w:cs="Times New Roman"/>
+          <w:color w:val="262626"/>
+        </w:rPr>
+        <w:t>Ed Sheeran</w:t>
+      </w:r>
+    </w:p>
+    <w:p>
+      <w:pPr>
+        <w:pStyle w:val="ListParagraph"/>
+        <w:numPr>
+          <w:ilvl w:val="0"/>
+          <w:numId w:val="4"/>
+        </w:numPr>
+        <w:rPr>
+          <w:rFonts w:ascii="Times New Roman" w:hAnsi="Times New Roman" w:cs="Times New Roman"/>
+        </w:rPr>
+      </w:pPr>
+      <w:r>
+        <w:rPr>
+          <w:rFonts w:ascii="Times New Roman" w:hAnsi="Times New Roman" w:cs="Times New Roman"/>
+          <w:color w:val="262626"/>
+        </w:rPr>
+        <w:t>Ella Fitzgerald</w:t>
+      </w:r>
+    </w:p>
+    <w:p>
+      <w:pPr>
+        <w:pStyle w:val="ListParagraph"/>
+        <w:numPr>
+          <w:ilvl w:val="0"/>
+          <w:numId w:val="4"/>
+        </w:numPr>
+        <w:rPr>
+          <w:rFonts w:ascii="Times New Roman" w:hAnsi="Times New Roman" w:cs="Times New Roman"/>
+        </w:rPr>
+      </w:pPr>
+      <w:r>
+        <w:rPr>
+          <w:rFonts w:ascii="Times New Roman" w:hAnsi="Times New Roman" w:cs="Times New Roman"/>
+          <w:color w:val="262626"/>
+        </w:rPr>
+        <w:t>The Who</w:t>
+      </w:r>
+    </w:p>
+    <w:p>
+      <w:pPr>
+        <w:pStyle w:val="ListParagraph"/>
+        <w:numPr>
+          <w:ilvl w:val="0"/>
+          <w:numId w:val="4"/>
+        </w:numPr>
+        <w:rPr>
+          <w:rFonts w:ascii="Times New Roman" w:hAnsi="Times New Roman" w:cs="Times New Roman"/>
+        </w:rPr>
+      </w:pPr>
+      <w:r>
+        <w:rPr>
+          <w:rFonts w:ascii="Times New Roman" w:hAnsi="Times New Roman" w:cs="Times New Roman"/>
+          <w:color w:val="262626"/>
+        </w:rPr>
+        <w:t>Redbone</w:t>
+      </w:r>
+    </w:p>
+    <w:p>
+      <w:pPr>
+        <w:pStyle w:val="ListParagraph"/>
+        <w:numPr>
+          <w:ilvl w:val="0"/>
+          <w:numId w:val="4"/>
+        </w:numPr>
+        <w:rPr>
+          <w:rFonts w:ascii="Times New Roman" w:hAnsi="Times New Roman" w:cs="Times New Roman"/>
+        </w:rPr>
+      </w:pPr>
+      <w:r>
+        <w:rPr>
+          <w:rFonts w:ascii="Times New Roman" w:hAnsi="Times New Roman" w:cs="Times New Roman"/>
+          <w:color w:val="262626"/>
+        </w:rPr>
+        <w:t>A-Ha</w:t>
+      </w:r>
+    </w:p>
+    <w:p>
+      <w:pPr>
+        <w:pStyle w:val="ListParagraph"/>
+        <w:numPr>
+          <w:ilvl w:val="0"/>
+          <w:numId w:val="4"/>
+        </w:numPr>
+        <w:rPr>
+          <w:rFonts w:ascii="Times New Roman" w:hAnsi="Times New Roman" w:cs="Times New Roman"/>
+        </w:rPr>
+      </w:pPr>
+      <w:r>
+        <w:rPr>
+          <w:rFonts w:ascii="Times New Roman" w:hAnsi="Times New Roman" w:cs="Times New Roman"/>
+          <w:color w:val="262626"/>
+        </w:rPr>
+        <w:t>Stevie Wonder</w:t>
+      </w:r>
+    </w:p>
+    <w:p>
+      <w:pPr>
+        <w:pStyle w:val="ListParagraph"/>
+        <w:numPr>
+          <w:ilvl w:val="0"/>
+          <w:numId w:val="4"/>
+        </w:numPr>
+        <w:rPr>
+          <w:rFonts w:ascii="Times New Roman" w:hAnsi="Times New Roman" w:cs="Times New Roman"/>
+        </w:rPr>
+      </w:pPr>
+      <w:r>
+        <w:rPr>
+          <w:rFonts w:ascii="Times New Roman" w:hAnsi="Times New Roman" w:cs="Times New Roman"/>
+          <w:color w:val="262626"/>
+        </w:rPr>
+        <w:t>Rick Springfield</w:t>
+      </w:r>
+    </w:p>
+    <w:p>
+      <w:pPr>
+        <w:pStyle w:val="ListParagraph"/>
+        <w:numPr>
+          <w:ilvl w:val="0"/>
+          <w:numId w:val="4"/>
+        </w:numPr>
+        <w:rPr>
+          <w:rFonts w:ascii="Times New Roman" w:hAnsi="Times New Roman" w:cs="Times New Roman"/>
+        </w:rPr>
+      </w:pPr>
+      <w:r>
+        <w:rPr>
+          <w:rFonts w:ascii="Times New Roman" w:hAnsi="Times New Roman" w:cs="Times New Roman"/>
+          <w:color w:val="262626"/>
+        </w:rPr>
+        <w:t>Jack Johnson</w:t>
+      </w:r>
+    </w:p>
+    <w:p>
+      <w:pPr>
+        <w:pStyle w:val="ListParagraph"/>
+        <w:numPr>
+          <w:ilvl w:val="0"/>
+          <w:numId w:val="4"/>
+        </w:numPr>
+        <w:rPr>
+          <w:rFonts w:ascii="Times New Roman" w:hAnsi="Times New Roman" w:cs="Times New Roman"/>
+        </w:rPr>
+      </w:pPr>
+      <w:r>
+        <w:rPr>
+          <w:rFonts w:ascii="Times New Roman" w:hAnsi="Times New Roman" w:cs="Times New Roman"/>
+          <w:color w:val="262626"/>
+        </w:rPr>
+        <w:t>The O’Jay’s</w:t>
+      </w:r>
+    </w:p>
+    <w:p>
+      <w:pPr>
+        <w:pStyle w:val="ListParagraph"/>
+        <w:numPr>
+          <w:ilvl w:val="0"/>
+          <w:numId w:val="4"/>
+        </w:numPr>
+        <w:rPr>
+          <w:rFonts w:ascii="Times New Roman" w:hAnsi="Times New Roman" w:cs="Times New Roman"/>
+        </w:rPr>
+      </w:pPr>
+      <w:r>
+        <w:rPr>
+          <w:rFonts w:ascii="Times New Roman" w:hAnsi="Times New Roman" w:cs="Times New Roman"/>
+          <w:color w:val="262626"/>
+        </w:rPr>
+        <w:t>Commodores</w:t>
+      </w:r>
+    </w:p>
+    <w:p>
+      <w:pPr>
+        <w:pStyle w:val="ListParagraph"/>
+        <w:numPr>
+          <w:ilvl w:val="0"/>
+          <w:numId w:val="4"/>
+        </w:numPr>
+        <w:rPr>
+          <w:rFonts w:ascii="Times New Roman" w:hAnsi="Times New Roman" w:cs="Times New Roman"/>
+        </w:rPr>
+      </w:pPr>
+      <w:r>
+        <w:rPr>
+          <w:rFonts w:ascii="Times New Roman" w:hAnsi="Times New Roman" w:cs="Times New Roman"/>
+          <w:color w:val="262626"/>
+        </w:rPr>
+        <w:t>Queen</w:t>
+      </w:r>
+    </w:p>
+    <w:p>
+      <w:pPr>
+        <w:pStyle w:val="ListParagraph"/>
+        <w:numPr>
+          <w:ilvl w:val="0"/>
+          <w:numId w:val="4"/>
+        </w:numPr>
+        <w:rPr>
+          <w:rFonts w:ascii="Times New Roman" w:hAnsi="Times New Roman" w:cs="Times New Roman"/>
+        </w:rPr>
+      </w:pPr>
+      <w:r>
+        <w:rPr>
+          <w:rFonts w:ascii="Times New Roman" w:hAnsi="Times New Roman" w:cs="Times New Roman"/>
+          <w:color w:val="262626"/>
+        </w:rPr>
+        <w:t>Barenaked Ladies</w:t>
+      </w:r>
+    </w:p>
+    <w:p>
+      <w:pPr>
+        <w:pStyle w:val="ListParagraph"/>
+        <w:numPr>
+          <w:ilvl w:val="0"/>
+          <w:numId w:val="4"/>
+        </w:numPr>
+        <w:rPr>
+          <w:rFonts w:ascii="Times New Roman" w:hAnsi="Times New Roman" w:cs="Times New Roman"/>
+        </w:rPr>
+      </w:pPr>
+      <w:r>
+        <w:rPr>
+          <w:rFonts w:ascii="Times New Roman" w:hAnsi="Times New Roman" w:cs="Times New Roman"/>
+          <w:color w:val="262626"/>
+        </w:rPr>
+        <w:t>Sublime</w:t>
+      </w:r>
+    </w:p>
+    <w:p>
+      <w:pPr>
+        <w:pStyle w:val="ListParagraph"/>
+        <w:numPr>
+          <w:ilvl w:val="0"/>
+          <w:numId w:val="4"/>
+        </w:numPr>
+        <w:rPr>
+          <w:rFonts w:ascii="Times New Roman" w:hAnsi="Times New Roman" w:cs="Times New Roman"/>
+        </w:rPr>
+      </w:pPr>
+      <w:r>
+        <w:rPr>
+          <w:rFonts w:ascii="Times New Roman" w:hAnsi="Times New Roman" w:cs="Times New Roman"/>
+          <w:color w:val="262626"/>
+        </w:rPr>
+        <w:t>4 Non Blondes</w:t>
+      </w:r>
+    </w:p>
+    <w:p>
+      <w:pPr>
+        <w:pStyle w:val="ListParagraph"/>
+        <w:numPr>
+          <w:ilvl w:val="0"/>
+          <w:numId w:val="4"/>
+        </w:numPr>
+        <w:rPr>
+          <w:rFonts w:ascii="Times New Roman" w:hAnsi="Times New Roman" w:cs="Times New Roman"/>
+        </w:rPr>
+      </w:pPr>
+      <w:r>
+        <w:rPr>
+          <w:rFonts w:ascii="Times New Roman" w:hAnsi="Times New Roman" w:cs="Times New Roman"/>
+          <w:color w:val="262626"/>
+        </w:rPr>
+        <w:t>The Beatles</w:t>
+      </w:r>
+    </w:p>
+    <w:p>
+      <w:pPr>
+        <w:pStyle w:val="ListParagraph"/>
+        <w:numPr>
+          <w:ilvl w:val="0"/>
+          <w:numId w:val="4"/>
+        </w:numPr>
+        <w:rPr>
+          <w:rFonts w:ascii="Times New Roman" w:hAnsi="Times New Roman" w:cs="Times New Roman"/>
+        </w:rPr>
+      </w:pPr>
+      <w:r>
+        <w:rPr>
+          <w:rFonts w:ascii="Times New Roman" w:hAnsi="Times New Roman" w:cs="Times New Roman"/>
+          <w:color w:val="262626"/>
+        </w:rPr>
+        <w:t>CCR</w:t>
+      </w:r>
+    </w:p>
+    <w:p>
+      <w:pPr>
+        <w:pStyle w:val="ListParagraph"/>
+        <w:numPr>
+          <w:ilvl w:val="0"/>
+          <w:numId w:val="4"/>
+        </w:numPr>
+        <w:rPr>
+          <w:rFonts w:ascii="Times New Roman" w:hAnsi="Times New Roman" w:cs="Times New Roman"/>
+        </w:rPr>
+      </w:pPr>
+      <w:r>
+        <w:rPr>
+          <w:rFonts w:ascii="Times New Roman" w:hAnsi="Times New Roman" w:cs="Times New Roman"/>
+          <w:color w:val="262626"/>
+        </w:rPr>
+        <w:t>Adele</w:t>
+      </w:r>
+    </w:p>
+    <w:p>
+      <w:pPr>
+        <w:pStyle w:val="ListParagraph"/>
+        <w:numPr>
+          <w:ilvl w:val="0"/>
+          <w:numId w:val="4"/>
+        </w:numPr>
+        <w:rPr>
+          <w:rFonts w:ascii="Times New Roman" w:hAnsi="Times New Roman" w:cs="Times New Roman"/>
+        </w:rPr>
+      </w:pPr>
+      <w:r>
+        <w:rPr>
+          <w:rFonts w:ascii="Times New Roman" w:hAnsi="Times New Roman" w:cs="Times New Roman"/>
+          <w:color w:val="262626"/>
+        </w:rPr>
+        <w:t>Eminem</w:t>
+      </w:r>
+    </w:p>
+    <w:p>
+      <w:pPr>
+        <w:pStyle w:val="ListParagraph"/>
+        <w:numPr>
+          <w:ilvl w:val="0"/>
+          <w:numId w:val="4"/>
+        </w:numPr>
+        <w:rPr>
+          <w:rFonts w:ascii="Times New Roman" w:hAnsi="Times New Roman" w:cs="Times New Roman"/>
+        </w:rPr>
+      </w:pPr>
+      <w:r>
+        <w:rPr>
+          <w:rFonts w:ascii="Times New Roman" w:hAnsi="Times New Roman" w:cs="Times New Roman"/>
+          <w:color w:val="262626"/>
+        </w:rPr>
+        <w:t>Justin Bieber</w:t>
+      </w:r>
+    </w:p>
+    <w:p>
+      <w:pPr>
+        <w:pStyle w:val="ListParagraph"/>
+        <w:numPr>
+          <w:ilvl w:val="0"/>
+          <w:numId w:val="4"/>
+        </w:numPr>
+        <w:rPr>
+          <w:rFonts w:ascii="Times New Roman" w:hAnsi="Times New Roman" w:cs="Times New Roman"/>
+        </w:rPr>
+      </w:pPr>
+      <w:r>
+        <w:rPr>
+          <w:rFonts w:ascii="Times New Roman" w:hAnsi="Times New Roman" w:cs="Times New Roman"/>
+          <w:color w:val="262626"/>
+        </w:rPr>
+        <w:t>Hall &amp; Oates</w:t>
+      </w:r>
+    </w:p>
+    <w:p>
+      <w:pPr>
+        <w:pStyle w:val="ListParagraph"/>
+        <w:numPr>
+          <w:ilvl w:val="0"/>
+          <w:numId w:val="4"/>
+        </w:numPr>
+        <w:rPr>
+          <w:rFonts w:ascii="Times New Roman" w:hAnsi="Times New Roman" w:cs="Times New Roman"/>
+        </w:rPr>
+      </w:pPr>
+      <w:r>
+        <w:rPr>
+          <w:rFonts w:ascii="Times New Roman" w:hAnsi="Times New Roman" w:cs="Times New Roman"/>
+          <w:color w:val="262626"/>
+        </w:rPr>
+        <w:t>Jackson 5</w:t>
+      </w:r>
       <w:bookmarkStart w:id="0" w:name="_GoBack"/>
       <w:bookmarkEnd w:id="0"/>
     </w:p>
-    <w:p/>
     <w:sectPr>
       <w:pgSz w:w="12240" w:h="15840"/>
       <w:pgMar w:top="1440" w:right="1440" w:bottom="1440" w:left="1440" w:header="720" w:footer="720" w:gutter="0"/>
@@ -1253,6 +1598,119 @@
 <file path=word/numbering.xml><?xml version="1.0" encoding="utf-8"?>
 <w:numbering xmlns:wpc="http://schemas.microsoft.com/office/word/2010/wordprocessingCanvas" xmlns:mo="http://schemas.microsoft.com/office/mac/office/2008/main" xmlns:mc="http://schemas.openxmlformats.org/markup-compatibility/2006" xmlns:mv="urn:schemas-microsoft-com:mac:vml" xmlns:o="urn:schemas-microsoft-com:office:office" xmlns:r="http://schemas.openxmlformats.org/officeDocument/2006/relationships" xmlns:m="http://schemas.openxmlformats.org/officeDocument/2006/math" xmlns:v="urn:schemas-microsoft-com:vml" xmlns:wp14="http://schemas.microsoft.com/office/word/2010/wordprocessingDrawing" xmlns:wp="http://schemas.openxmlformats.org/drawingml/2006/wordprocessingDrawing" xmlns:w10="urn:schemas-microsoft-com:office:word" xmlns:w="http://schemas.openxmlformats.org/wordprocessingml/2006/main" xmlns:w14="http://schemas.microsoft.com/office/word/2010/wordml" xmlns:w15="http://schemas.microsoft.com/office/word/2012/wordml" xmlns:wpg="http://schemas.microsoft.com/office/word/2010/wordprocessingGroup" xmlns:wpi="http://schemas.microsoft.com/office/word/2010/wordprocessingInk" xmlns:wne="http://schemas.microsoft.com/office/word/2006/wordml" xmlns:wps="http://schemas.microsoft.com/office/word/2010/wordprocessingShape" mc:Ignorable="w14 w15 wp14">
   <w:abstractNum w:abstractNumId="0">
+    <w:nsid w:val="26D27ACD"/>
+    <w:multiLevelType w:val="hybridMultilevel"/>
+    <w:tmpl w:val="A0648E4E"/>
+    <w:lvl w:ilvl="0" w:tplc="04090001">
+      <w:start w:val="1"/>
+      <w:numFmt w:val="bullet"/>
+      <w:lvlText w:val=""/>
+      <w:lvlJc w:val="left"/>
+      <w:pPr>
+        <w:ind w:left="720" w:hanging="360"/>
+      </w:pPr>
+      <w:rPr>
+        <w:rFonts w:ascii="Symbol" w:hAnsi="Symbol" w:hint="default"/>
+      </w:rPr>
+    </w:lvl>
+    <w:lvl w:ilvl="1" w:tplc="04090003" w:tentative="1">
+      <w:start w:val="1"/>
+      <w:numFmt w:val="bullet"/>
+      <w:lvlText w:val="o"/>
+      <w:lvlJc w:val="left"/>
+      <w:pPr>
+        <w:ind w:left="1440" w:hanging="360"/>
+      </w:pPr>
+      <w:rPr>
+        <w:rFonts w:ascii="Courier New" w:hAnsi="Courier New" w:cs="Courier New" w:hint="default"/>
+      </w:rPr>
+    </w:lvl>
+    <w:lvl w:ilvl="2" w:tplc="04090005" w:tentative="1">
+      <w:start w:val="1"/>
+      <w:numFmt w:val="bullet"/>
+      <w:lvlText w:val=""/>
+      <w:lvlJc w:val="left"/>
+      <w:pPr>
+        <w:ind w:left="2160" w:hanging="360"/>
+      </w:pPr>
+      <w:rPr>
+        <w:rFonts w:ascii="Wingdings" w:hAnsi="Wingdings" w:hint="default"/>
+      </w:rPr>
+    </w:lvl>
+    <w:lvl w:ilvl="3" w:tplc="04090001" w:tentative="1">
+      <w:start w:val="1"/>
+      <w:numFmt w:val="bullet"/>
+      <w:lvlText w:val=""/>
+      <w:lvlJc w:val="left"/>
+      <w:pPr>
+        <w:ind w:left="2880" w:hanging="360"/>
+      </w:pPr>
+      <w:rPr>
+        <w:rFonts w:ascii="Symbol" w:hAnsi="Symbol" w:hint="default"/>
+      </w:rPr>
+    </w:lvl>
+    <w:lvl w:ilvl="4" w:tplc="04090003" w:tentative="1">
+      <w:start w:val="1"/>
+      <w:numFmt w:val="bullet"/>
+      <w:lvlText w:val="o"/>
+      <w:lvlJc w:val="left"/>
+      <w:pPr>
+        <w:ind w:left="3600" w:hanging="360"/>
+      </w:pPr>
+      <w:rPr>
+        <w:rFonts w:ascii="Courier New" w:hAnsi="Courier New" w:cs="Courier New" w:hint="default"/>
+      </w:rPr>
+    </w:lvl>
+    <w:lvl w:ilvl="5" w:tplc="04090005" w:tentative="1">
+      <w:start w:val="1"/>
+      <w:numFmt w:val="bullet"/>
+      <w:lvlText w:val=""/>
+      <w:lvlJc w:val="left"/>
+      <w:pPr>
+        <w:ind w:left="4320" w:hanging="360"/>
+      </w:pPr>
+      <w:rPr>
+        <w:rFonts w:ascii="Wingdings" w:hAnsi="Wingdings" w:hint="default"/>
+      </w:rPr>
+    </w:lvl>
+    <w:lvl w:ilvl="6" w:tplc="04090001" w:tentative="1">
+      <w:start w:val="1"/>
+      <w:numFmt w:val="bullet"/>
+      <w:lvlText w:val=""/>
+      <w:lvlJc w:val="left"/>
+      <w:pPr>
+        <w:ind w:left="5040" w:hanging="360"/>
+      </w:pPr>
+      <w:rPr>
+        <w:rFonts w:ascii="Symbol" w:hAnsi="Symbol" w:hint="default"/>
+      </w:rPr>
+    </w:lvl>
+    <w:lvl w:ilvl="7" w:tplc="04090003" w:tentative="1">
+      <w:start w:val="1"/>
+      <w:numFmt w:val="bullet"/>
+      <w:lvlText w:val="o"/>
+      <w:lvlJc w:val="left"/>
+      <w:pPr>
+        <w:ind w:left="5760" w:hanging="360"/>
+      </w:pPr>
+      <w:rPr>
+        <w:rFonts w:ascii="Courier New" w:hAnsi="Courier New" w:cs="Courier New" w:hint="default"/>
+      </w:rPr>
+    </w:lvl>
+    <w:lvl w:ilvl="8" w:tplc="04090005" w:tentative="1">
+      <w:start w:val="1"/>
+      <w:numFmt w:val="bullet"/>
+      <w:lvlText w:val=""/>
+      <w:lvlJc w:val="left"/>
+      <w:pPr>
+        <w:ind w:left="6480" w:hanging="360"/>
+      </w:pPr>
+      <w:rPr>
+        <w:rFonts w:ascii="Wingdings" w:hAnsi="Wingdings" w:hint="default"/>
+      </w:rPr>
+    </w:lvl>
+  </w:abstractNum>
+  <w:abstractNum w:abstractNumId="1">
     <w:nsid w:val="2D9F705B"/>
     <w:multiLevelType w:val="hybridMultilevel"/>
     <w:tmpl w:val="2FCAD1CC"/>
@@ -1338,7 +1796,7 @@
       </w:pPr>
     </w:lvl>
   </w:abstractNum>
-  <w:abstractNum w:abstractNumId="1">
+  <w:abstractNum w:abstractNumId="2">
     <w:nsid w:val="379926F5"/>
     <w:multiLevelType w:val="hybridMultilevel"/>
     <w:tmpl w:val="6766149C"/>
@@ -1424,7 +1882,7 @@
       </w:pPr>
     </w:lvl>
   </w:abstractNum>
-  <w:abstractNum w:abstractNumId="2">
+  <w:abstractNum w:abstractNumId="3">
     <w:nsid w:val="6B903590"/>
     <w:multiLevelType w:val="hybridMultilevel"/>
     <w:tmpl w:val="BF7208BE"/>
@@ -1514,13 +1972,16 @@
     </w:lvl>
   </w:abstractNum>
   <w:num w:numId="1">
+    <w:abstractNumId w:val="3"/>
+  </w:num>
+  <w:num w:numId="2">
+    <w:abstractNumId w:val="1"/>
+  </w:num>
+  <w:num w:numId="3">
     <w:abstractNumId w:val="2"/>
   </w:num>
-  <w:num w:numId="2">
+  <w:num w:numId="4">
     <w:abstractNumId w:val="0"/>
-  </w:num>
-  <w:num w:numId="3">
-    <w:abstractNumId w:val="1"/>
   </w:num>
 </w:numbering>
 </file>

</xml_diff>

<commit_message>
Added Old Songs List to Shuffle List
</commit_message>
<xml_diff>
--- a/Shuffle Playlist.docx
+++ b/Shuffle Playlist.docx
@@ -51,7 +51,23 @@
           <w:rFonts w:ascii="Times New Roman" w:hAnsi="Times New Roman" w:cs="Times New Roman"/>
           <w:color w:val="262626"/>
         </w:rPr>
-        <w:t xml:space="preserve">1. Another Day of Sun - La La Land </w:t>
+        <w:t xml:space="preserve">1. Another Day of Sun - La </w:t>
+      </w:r>
+      <w:proofErr w:type="spellStart"/>
+      <w:r>
+        <w:rPr>
+          <w:rFonts w:ascii="Times New Roman" w:hAnsi="Times New Roman" w:cs="Times New Roman"/>
+          <w:color w:val="262626"/>
+        </w:rPr>
+        <w:t>La</w:t>
+      </w:r>
+      <w:proofErr w:type="spellEnd"/>
+      <w:r>
+        <w:rPr>
+          <w:rFonts w:ascii="Times New Roman" w:hAnsi="Times New Roman" w:cs="Times New Roman"/>
+          <w:color w:val="262626"/>
+        </w:rPr>
+        <w:t xml:space="preserve"> Land </w:t>
       </w:r>
     </w:p>
     <w:p>
@@ -89,7 +105,23 @@
           <w:rFonts w:ascii="Times New Roman" w:hAnsi="Times New Roman" w:cs="Times New Roman"/>
           <w:color w:val="262626"/>
         </w:rPr>
-        <w:t xml:space="preserve">3. Ain't No Mountain High Enough - Marvin Gaye, Tammi Terrell </w:t>
+        <w:t xml:space="preserve">3. </w:t>
+      </w:r>
+      <w:proofErr w:type="spellStart"/>
+      <w:r>
+        <w:rPr>
+          <w:rFonts w:ascii="Times New Roman" w:hAnsi="Times New Roman" w:cs="Times New Roman"/>
+          <w:color w:val="262626"/>
+        </w:rPr>
+        <w:t>Ain't</w:t>
+      </w:r>
+      <w:proofErr w:type="spellEnd"/>
+      <w:r>
+        <w:rPr>
+          <w:rFonts w:ascii="Times New Roman" w:hAnsi="Times New Roman" w:cs="Times New Roman"/>
+          <w:color w:val="262626"/>
+        </w:rPr>
+        <w:t xml:space="preserve"> No Mountain High Enough - Marvin Gaye, Tammi Terrell </w:t>
       </w:r>
     </w:p>
     <w:p>
@@ -393,26 +425,58 @@
           <w:rFonts w:ascii="Times New Roman" w:hAnsi="Times New Roman" w:cs="Times New Roman"/>
           <w:color w:val="262626"/>
         </w:rPr>
-        <w:t xml:space="preserve">19. Roses - OutKast </w:t>
-      </w:r>
-    </w:p>
-    <w:p>
-      <w:pPr>
-        <w:widowControl w:val="0"/>
-        <w:autoSpaceDE w:val="0"/>
-        <w:autoSpaceDN w:val="0"/>
-        <w:adjustRightInd w:val="0"/>
-        <w:rPr>
-          <w:rFonts w:ascii="Times New Roman" w:hAnsi="Times New Roman" w:cs="Times New Roman"/>
-          <w:color w:val="262626"/>
-        </w:rPr>
-      </w:pPr>
-      <w:r>
-        <w:rPr>
-          <w:rFonts w:ascii="Times New Roman" w:hAnsi="Times New Roman" w:cs="Times New Roman"/>
-          <w:color w:val="262626"/>
-        </w:rPr>
-        <w:t xml:space="preserve">20. One Week - Barenaked Ladies </w:t>
+        <w:t xml:space="preserve">19. Roses - </w:t>
+      </w:r>
+      <w:proofErr w:type="spellStart"/>
+      <w:r>
+        <w:rPr>
+          <w:rFonts w:ascii="Times New Roman" w:hAnsi="Times New Roman" w:cs="Times New Roman"/>
+          <w:color w:val="262626"/>
+        </w:rPr>
+        <w:t>OutKast</w:t>
+      </w:r>
+      <w:proofErr w:type="spellEnd"/>
+      <w:r>
+        <w:rPr>
+          <w:rFonts w:ascii="Times New Roman" w:hAnsi="Times New Roman" w:cs="Times New Roman"/>
+          <w:color w:val="262626"/>
+        </w:rPr>
+        <w:t xml:space="preserve"> </w:t>
+      </w:r>
+    </w:p>
+    <w:p>
+      <w:pPr>
+        <w:widowControl w:val="0"/>
+        <w:autoSpaceDE w:val="0"/>
+        <w:autoSpaceDN w:val="0"/>
+        <w:adjustRightInd w:val="0"/>
+        <w:rPr>
+          <w:rFonts w:ascii="Times New Roman" w:hAnsi="Times New Roman" w:cs="Times New Roman"/>
+          <w:color w:val="262626"/>
+        </w:rPr>
+      </w:pPr>
+      <w:r>
+        <w:rPr>
+          <w:rFonts w:ascii="Times New Roman" w:hAnsi="Times New Roman" w:cs="Times New Roman"/>
+          <w:color w:val="262626"/>
+        </w:rPr>
+        <w:t xml:space="preserve">20. One Week - </w:t>
+      </w:r>
+      <w:proofErr w:type="spellStart"/>
+      <w:r>
+        <w:rPr>
+          <w:rFonts w:ascii="Times New Roman" w:hAnsi="Times New Roman" w:cs="Times New Roman"/>
+          <w:color w:val="262626"/>
+        </w:rPr>
+        <w:t>Barenaked</w:t>
+      </w:r>
+      <w:proofErr w:type="spellEnd"/>
+      <w:r>
+        <w:rPr>
+          <w:rFonts w:ascii="Times New Roman" w:hAnsi="Times New Roman" w:cs="Times New Roman"/>
+          <w:color w:val="262626"/>
+        </w:rPr>
+        <w:t xml:space="preserve"> Ladies </w:t>
       </w:r>
     </w:p>
     <w:p>
@@ -469,7 +533,23 @@
           <w:rFonts w:ascii="Times New Roman" w:hAnsi="Times New Roman" w:cs="Times New Roman"/>
           <w:color w:val="262626"/>
         </w:rPr>
-        <w:t xml:space="preserve">23. Love Train - The O'Jays </w:t>
+        <w:t xml:space="preserve">23. Love Train - The </w:t>
+      </w:r>
+      <w:proofErr w:type="spellStart"/>
+      <w:r>
+        <w:rPr>
+          <w:rFonts w:ascii="Times New Roman" w:hAnsi="Times New Roman" w:cs="Times New Roman"/>
+          <w:color w:val="262626"/>
+        </w:rPr>
+        <w:t>O'Jays</w:t>
+      </w:r>
+      <w:proofErr w:type="spellEnd"/>
+      <w:r>
+        <w:rPr>
+          <w:rFonts w:ascii="Times New Roman" w:hAnsi="Times New Roman" w:cs="Times New Roman"/>
+          <w:color w:val="262626"/>
+        </w:rPr>
+        <w:t xml:space="preserve"> </w:t>
       </w:r>
     </w:p>
     <w:p>
@@ -564,45 +644,93 @@
           <w:rFonts w:ascii="Times New Roman" w:hAnsi="Times New Roman" w:cs="Times New Roman"/>
           <w:color w:val="262626"/>
         </w:rPr>
-        <w:t xml:space="preserve">28. Come And Get Your Love - Redbone </w:t>
-      </w:r>
-    </w:p>
-    <w:p>
-      <w:pPr>
-        <w:widowControl w:val="0"/>
-        <w:autoSpaceDE w:val="0"/>
-        <w:autoSpaceDN w:val="0"/>
-        <w:adjustRightInd w:val="0"/>
-        <w:rPr>
-          <w:rFonts w:ascii="Times New Roman" w:hAnsi="Times New Roman" w:cs="Times New Roman"/>
-          <w:color w:val="262626"/>
-        </w:rPr>
-      </w:pPr>
-      <w:r>
-        <w:rPr>
-          <w:rFonts w:ascii="Times New Roman" w:hAnsi="Times New Roman" w:cs="Times New Roman"/>
-          <w:color w:val="262626"/>
-        </w:rPr>
-        <w:t xml:space="preserve">29. Baba O'Riley - The Who </w:t>
-      </w:r>
-    </w:p>
-    <w:p>
-      <w:pPr>
-        <w:widowControl w:val="0"/>
-        <w:autoSpaceDE w:val="0"/>
-        <w:autoSpaceDN w:val="0"/>
-        <w:adjustRightInd w:val="0"/>
-        <w:rPr>
-          <w:rFonts w:ascii="Times New Roman" w:hAnsi="Times New Roman" w:cs="Times New Roman"/>
-          <w:color w:val="262626"/>
-        </w:rPr>
-      </w:pPr>
-      <w:r>
-        <w:rPr>
-          <w:rFonts w:ascii="Times New Roman" w:hAnsi="Times New Roman" w:cs="Times New Roman"/>
-          <w:color w:val="262626"/>
-        </w:rPr>
-        <w:t xml:space="preserve">30. The Lady Is A Tramp - Ella Fitzgerald </w:t>
+        <w:t xml:space="preserve">28. Come </w:t>
+      </w:r>
+      <w:proofErr w:type="gramStart"/>
+      <w:r>
+        <w:rPr>
+          <w:rFonts w:ascii="Times New Roman" w:hAnsi="Times New Roman" w:cs="Times New Roman"/>
+          <w:color w:val="262626"/>
+        </w:rPr>
+        <w:t>And</w:t>
+      </w:r>
+      <w:proofErr w:type="gramEnd"/>
+      <w:r>
+        <w:rPr>
+          <w:rFonts w:ascii="Times New Roman" w:hAnsi="Times New Roman" w:cs="Times New Roman"/>
+          <w:color w:val="262626"/>
+        </w:rPr>
+        <w:t xml:space="preserve"> Get Your Love - Redbone </w:t>
+      </w:r>
+    </w:p>
+    <w:p>
+      <w:pPr>
+        <w:widowControl w:val="0"/>
+        <w:autoSpaceDE w:val="0"/>
+        <w:autoSpaceDN w:val="0"/>
+        <w:adjustRightInd w:val="0"/>
+        <w:rPr>
+          <w:rFonts w:ascii="Times New Roman" w:hAnsi="Times New Roman" w:cs="Times New Roman"/>
+          <w:color w:val="262626"/>
+        </w:rPr>
+      </w:pPr>
+      <w:r>
+        <w:rPr>
+          <w:rFonts w:ascii="Times New Roman" w:hAnsi="Times New Roman" w:cs="Times New Roman"/>
+          <w:color w:val="262626"/>
+        </w:rPr>
+        <w:t xml:space="preserve">29. Baba </w:t>
+      </w:r>
+      <w:proofErr w:type="spellStart"/>
+      <w:r>
+        <w:rPr>
+          <w:rFonts w:ascii="Times New Roman" w:hAnsi="Times New Roman" w:cs="Times New Roman"/>
+          <w:color w:val="262626"/>
+        </w:rPr>
+        <w:t>O'Riley</w:t>
+      </w:r>
+      <w:proofErr w:type="spellEnd"/>
+      <w:r>
+        <w:rPr>
+          <w:rFonts w:ascii="Times New Roman" w:hAnsi="Times New Roman" w:cs="Times New Roman"/>
+          <w:color w:val="262626"/>
+        </w:rPr>
+        <w:t xml:space="preserve"> - The Who </w:t>
+      </w:r>
+    </w:p>
+    <w:p>
+      <w:pPr>
+        <w:widowControl w:val="0"/>
+        <w:autoSpaceDE w:val="0"/>
+        <w:autoSpaceDN w:val="0"/>
+        <w:adjustRightInd w:val="0"/>
+        <w:rPr>
+          <w:rFonts w:ascii="Times New Roman" w:hAnsi="Times New Roman" w:cs="Times New Roman"/>
+          <w:color w:val="262626"/>
+        </w:rPr>
+      </w:pPr>
+      <w:r>
+        <w:rPr>
+          <w:rFonts w:ascii="Times New Roman" w:hAnsi="Times New Roman" w:cs="Times New Roman"/>
+          <w:color w:val="262626"/>
+        </w:rPr>
+        <w:t xml:space="preserve">30. The Lady Is </w:t>
+      </w:r>
+      <w:proofErr w:type="gramStart"/>
+      <w:r>
+        <w:rPr>
+          <w:rFonts w:ascii="Times New Roman" w:hAnsi="Times New Roman" w:cs="Times New Roman"/>
+          <w:color w:val="262626"/>
+        </w:rPr>
+        <w:t>A</w:t>
+      </w:r>
+      <w:proofErr w:type="gramEnd"/>
+      <w:r>
+        <w:rPr>
+          <w:rFonts w:ascii="Times New Roman" w:hAnsi="Times New Roman" w:cs="Times New Roman"/>
+          <w:color w:val="262626"/>
+        </w:rPr>
+        <w:t xml:space="preserve"> Tramp - Ella Fitzgerald </w:t>
       </w:r>
     </w:p>
     <w:p>
@@ -717,7 +845,21 @@
         <w:rPr>
           <w:rFonts w:ascii="Times New Roman" w:hAnsi="Times New Roman" w:cs="Times New Roman"/>
         </w:rPr>
-        <w:t>La La Land Soundtrack</w:t>
+        <w:t xml:space="preserve">La </w:t>
+      </w:r>
+      <w:proofErr w:type="spellStart"/>
+      <w:r>
+        <w:rPr>
+          <w:rFonts w:ascii="Times New Roman" w:hAnsi="Times New Roman" w:cs="Times New Roman"/>
+        </w:rPr>
+        <w:t>La</w:t>
+      </w:r>
+      <w:proofErr w:type="spellEnd"/>
+      <w:r>
+        <w:rPr>
+          <w:rFonts w:ascii="Times New Roman" w:hAnsi="Times New Roman" w:cs="Times New Roman"/>
+        </w:rPr>
+        <w:t xml:space="preserve"> Land Soundtrack</w:t>
       </w:r>
     </w:p>
     <w:p>
@@ -1195,12 +1337,21 @@
           <w:rFonts w:ascii="Times New Roman" w:hAnsi="Times New Roman" w:cs="Times New Roman"/>
         </w:rPr>
       </w:pPr>
-      <w:r>
-        <w:rPr>
-          <w:rFonts w:ascii="Times New Roman" w:hAnsi="Times New Roman" w:cs="Times New Roman"/>
-          <w:color w:val="262626"/>
-        </w:rPr>
-        <w:t>Barenaked Ladies</w:t>
+      <w:proofErr w:type="spellStart"/>
+      <w:r>
+        <w:rPr>
+          <w:rFonts w:ascii="Times New Roman" w:hAnsi="Times New Roman" w:cs="Times New Roman"/>
+          <w:color w:val="262626"/>
+        </w:rPr>
+        <w:t>Barenaked</w:t>
+      </w:r>
+      <w:proofErr w:type="spellEnd"/>
+      <w:r>
+        <w:rPr>
+          <w:rFonts w:ascii="Times New Roman" w:hAnsi="Times New Roman" w:cs="Times New Roman"/>
+          <w:color w:val="262626"/>
+        </w:rPr>
+        <w:t xml:space="preserve"> Ladies</w:t>
       </w:r>
     </w:p>
     <w:p>
@@ -1409,8 +1560,17 @@
           <w:rFonts w:ascii="Times New Roman" w:hAnsi="Times New Roman" w:cs="Times New Roman"/>
           <w:color w:val="262626"/>
         </w:rPr>
-        <w:t>The O’Jay’s</w:t>
-      </w:r>
+        <w:t xml:space="preserve">The </w:t>
+      </w:r>
+      <w:proofErr w:type="spellStart"/>
+      <w:r>
+        <w:rPr>
+          <w:rFonts w:ascii="Times New Roman" w:hAnsi="Times New Roman" w:cs="Times New Roman"/>
+          <w:color w:val="262626"/>
+        </w:rPr>
+        <w:t>O’Jay’s</w:t>
+      </w:r>
+      <w:proofErr w:type="spellEnd"/>
     </w:p>
     <w:p>
       <w:pPr>
@@ -1525,46 +1685,308 @@
         </w:rPr>
         <w:t>Sublime</w:t>
       </w:r>
+    </w:p>
+    <w:p>
+      <w:pPr>
+        <w:pStyle w:val="ListParagraph"/>
+        <w:numPr>
+          <w:ilvl w:val="0"/>
+          <w:numId w:val="4"/>
+        </w:numPr>
+        <w:rPr>
+          <w:rFonts w:ascii="Times New Roman" w:hAnsi="Times New Roman" w:cs="Times New Roman"/>
+        </w:rPr>
+      </w:pPr>
+      <w:r>
+        <w:rPr>
+          <w:rFonts w:ascii="Times New Roman" w:hAnsi="Times New Roman" w:cs="Times New Roman"/>
+          <w:color w:val="262626"/>
+        </w:rPr>
+        <w:t>The Who</w:t>
+      </w:r>
+    </w:p>
+    <w:p>
+      <w:pPr>
+        <w:pStyle w:val="ListParagraph"/>
+        <w:numPr>
+          <w:ilvl w:val="0"/>
+          <w:numId w:val="4"/>
+        </w:numPr>
+        <w:rPr>
+          <w:rFonts w:ascii="Times New Roman" w:hAnsi="Times New Roman" w:cs="Times New Roman"/>
+          <w:color w:val="262626"/>
+        </w:rPr>
+      </w:pPr>
+      <w:r>
+        <w:rPr>
+          <w:rFonts w:ascii="Times New Roman" w:hAnsi="Times New Roman" w:cs="Times New Roman"/>
+          <w:color w:val="262626"/>
+        </w:rPr>
+        <w:t>4 Non Blondes</w:t>
+      </w:r>
+    </w:p>
+    <w:p>
+      <w:pPr>
+        <w:jc w:val="center"/>
+        <w:rPr>
+          <w:rFonts w:ascii="Times New Roman" w:hAnsi="Times New Roman" w:cs="Times New Roman"/>
+          <w:color w:val="262626"/>
+        </w:rPr>
+      </w:pPr>
+      <w:r>
+        <w:rPr>
+          <w:rFonts w:ascii="Times New Roman" w:hAnsi="Times New Roman" w:cs="Times New Roman"/>
+          <w:color w:val="262626"/>
+        </w:rPr>
+        <w:br w:type="page"/>
+        <w:t>Song Era</w:t>
+      </w:r>
+    </w:p>
+    <w:p>
+      <w:pPr>
+        <w:rPr>
+          <w:rFonts w:ascii="Times New Roman" w:hAnsi="Times New Roman" w:cs="Times New Roman"/>
+          <w:color w:val="262626"/>
+        </w:rPr>
+      </w:pPr>
+    </w:p>
+    <w:p>
+      <w:pPr>
+        <w:rPr>
+          <w:rFonts w:ascii="Times New Roman" w:hAnsi="Times New Roman" w:cs="Times New Roman"/>
+          <w:color w:val="262626"/>
+        </w:rPr>
+      </w:pPr>
+      <w:r>
+        <w:rPr>
+          <w:rFonts w:ascii="Times New Roman" w:hAnsi="Times New Roman" w:cs="Times New Roman"/>
+          <w:color w:val="262626"/>
+        </w:rPr>
+        <w:t>Old Songs:</w:t>
+      </w:r>
+    </w:p>
+    <w:p>
+      <w:pPr>
+        <w:pStyle w:val="ListParagraph"/>
+        <w:numPr>
+          <w:ilvl w:val="0"/>
+          <w:numId w:val="8"/>
+        </w:numPr>
+        <w:rPr>
+          <w:rFonts w:ascii="Times New Roman" w:hAnsi="Times New Roman" w:cs="Times New Roman"/>
+          <w:color w:val="262626"/>
+        </w:rPr>
+      </w:pPr>
+      <w:proofErr w:type="spellStart"/>
+      <w:r>
+        <w:rPr>
+          <w:rFonts w:ascii="Times New Roman" w:hAnsi="Times New Roman" w:cs="Times New Roman"/>
+          <w:color w:val="262626"/>
+        </w:rPr>
+        <w:t>Ain't</w:t>
+      </w:r>
+      <w:proofErr w:type="spellEnd"/>
+      <w:r>
+        <w:rPr>
+          <w:rFonts w:ascii="Times New Roman" w:hAnsi="Times New Roman" w:cs="Times New Roman"/>
+          <w:color w:val="262626"/>
+        </w:rPr>
+        <w:t xml:space="preserve"> No Mountain High Enough - Marvin Gaye, Tammi Terrell </w:t>
+      </w:r>
+    </w:p>
+    <w:p>
+      <w:pPr>
+        <w:pStyle w:val="ListParagraph"/>
+        <w:numPr>
+          <w:ilvl w:val="0"/>
+          <w:numId w:val="8"/>
+        </w:numPr>
+        <w:rPr>
+          <w:rFonts w:ascii="Times New Roman" w:hAnsi="Times New Roman" w:cs="Times New Roman"/>
+          <w:color w:val="262626"/>
+        </w:rPr>
+      </w:pPr>
+      <w:r>
+        <w:rPr>
+          <w:rFonts w:ascii="Times New Roman" w:hAnsi="Times New Roman" w:cs="Times New Roman"/>
+          <w:color w:val="262626"/>
+        </w:rPr>
+        <w:t xml:space="preserve">Rich Girl - Hall &amp; Oates </w:t>
+      </w:r>
+    </w:p>
+    <w:p>
+      <w:pPr>
+        <w:pStyle w:val="ListParagraph"/>
+        <w:widowControl w:val="0"/>
+        <w:numPr>
+          <w:ilvl w:val="0"/>
+          <w:numId w:val="8"/>
+        </w:numPr>
+        <w:autoSpaceDE w:val="0"/>
+        <w:autoSpaceDN w:val="0"/>
+        <w:adjustRightInd w:val="0"/>
+        <w:rPr>
+          <w:rFonts w:ascii="Times New Roman" w:hAnsi="Times New Roman" w:cs="Times New Roman"/>
+          <w:color w:val="262626"/>
+        </w:rPr>
+      </w:pPr>
+      <w:r>
+        <w:rPr>
+          <w:rFonts w:ascii="Times New Roman" w:hAnsi="Times New Roman" w:cs="Times New Roman"/>
+          <w:color w:val="262626"/>
+        </w:rPr>
+        <w:t xml:space="preserve">Superstition - Stevie Wonder </w:t>
+      </w:r>
+    </w:p>
+    <w:p>
+      <w:pPr>
+        <w:pStyle w:val="ListParagraph"/>
+        <w:numPr>
+          <w:ilvl w:val="0"/>
+          <w:numId w:val="8"/>
+        </w:numPr>
+        <w:rPr>
+          <w:rFonts w:ascii="Times New Roman" w:hAnsi="Times New Roman" w:cs="Times New Roman"/>
+          <w:color w:val="262626"/>
+        </w:rPr>
+      </w:pPr>
+      <w:r>
+        <w:rPr>
+          <w:rFonts w:ascii="Times New Roman" w:hAnsi="Times New Roman" w:cs="Times New Roman"/>
+          <w:color w:val="262626"/>
+        </w:rPr>
+        <w:t>Highway to Hell - AC/DC</w:t>
+      </w:r>
+    </w:p>
+    <w:p>
+      <w:pPr>
+        <w:pStyle w:val="ListParagraph"/>
+        <w:widowControl w:val="0"/>
+        <w:numPr>
+          <w:ilvl w:val="0"/>
+          <w:numId w:val="8"/>
+        </w:numPr>
+        <w:autoSpaceDE w:val="0"/>
+        <w:autoSpaceDN w:val="0"/>
+        <w:adjustRightInd w:val="0"/>
+        <w:rPr>
+          <w:rFonts w:ascii="Times New Roman" w:hAnsi="Times New Roman" w:cs="Times New Roman"/>
+          <w:color w:val="262626"/>
+        </w:rPr>
+      </w:pPr>
+      <w:r>
+        <w:rPr>
+          <w:rFonts w:ascii="Times New Roman" w:hAnsi="Times New Roman" w:cs="Times New Roman"/>
+          <w:color w:val="262626"/>
+        </w:rPr>
+        <w:t xml:space="preserve">Happy Together - The Turtles </w:t>
+      </w:r>
+    </w:p>
+    <w:p>
+      <w:pPr>
+        <w:pStyle w:val="ListParagraph"/>
+        <w:widowControl w:val="0"/>
+        <w:numPr>
+          <w:ilvl w:val="0"/>
+          <w:numId w:val="8"/>
+        </w:numPr>
+        <w:autoSpaceDE w:val="0"/>
+        <w:autoSpaceDN w:val="0"/>
+        <w:adjustRightInd w:val="0"/>
+        <w:rPr>
+          <w:rFonts w:ascii="Times New Roman" w:hAnsi="Times New Roman" w:cs="Times New Roman"/>
+          <w:color w:val="262626"/>
+        </w:rPr>
+      </w:pPr>
+      <w:r>
+        <w:rPr>
+          <w:rFonts w:ascii="Times New Roman" w:hAnsi="Times New Roman" w:cs="Times New Roman"/>
+          <w:color w:val="262626"/>
+        </w:rPr>
+        <w:t xml:space="preserve">I Can't Help Myself (Sugar Pie, Honey Bunch) - Four Tops </w:t>
+      </w:r>
+    </w:p>
+    <w:p>
+      <w:pPr>
+        <w:pStyle w:val="ListParagraph"/>
+        <w:widowControl w:val="0"/>
+        <w:numPr>
+          <w:ilvl w:val="0"/>
+          <w:numId w:val="8"/>
+        </w:numPr>
+        <w:autoSpaceDE w:val="0"/>
+        <w:autoSpaceDN w:val="0"/>
+        <w:adjustRightInd w:val="0"/>
+        <w:rPr>
+          <w:rFonts w:ascii="Times New Roman" w:hAnsi="Times New Roman" w:cs="Times New Roman"/>
+          <w:color w:val="262626"/>
+        </w:rPr>
+      </w:pPr>
+      <w:r>
+        <w:rPr>
+          <w:rFonts w:ascii="Times New Roman" w:hAnsi="Times New Roman" w:cs="Times New Roman"/>
+          <w:color w:val="262626"/>
+        </w:rPr>
+        <w:t xml:space="preserve">Why Can't We Be Friends - War </w:t>
+      </w:r>
+    </w:p>
+    <w:p>
+      <w:pPr>
+        <w:pStyle w:val="ListParagraph"/>
+        <w:widowControl w:val="0"/>
+        <w:numPr>
+          <w:ilvl w:val="0"/>
+          <w:numId w:val="8"/>
+        </w:numPr>
+        <w:autoSpaceDE w:val="0"/>
+        <w:autoSpaceDN w:val="0"/>
+        <w:adjustRightInd w:val="0"/>
+        <w:rPr>
+          <w:rFonts w:ascii="Times New Roman" w:hAnsi="Times New Roman" w:cs="Times New Roman"/>
+          <w:color w:val="262626"/>
+        </w:rPr>
+      </w:pPr>
+      <w:r>
+        <w:rPr>
+          <w:rFonts w:ascii="Times New Roman" w:hAnsi="Times New Roman" w:cs="Times New Roman"/>
+          <w:color w:val="262626"/>
+        </w:rPr>
+        <w:t xml:space="preserve">You Can Call Me Al - Paul Simon </w:t>
+      </w:r>
+    </w:p>
+    <w:p>
+      <w:pPr>
+        <w:pStyle w:val="ListParagraph"/>
+        <w:widowControl w:val="0"/>
+        <w:numPr>
+          <w:ilvl w:val="0"/>
+          <w:numId w:val="8"/>
+        </w:numPr>
+        <w:autoSpaceDE w:val="0"/>
+        <w:autoSpaceDN w:val="0"/>
+        <w:adjustRightInd w:val="0"/>
+        <w:rPr>
+          <w:rFonts w:ascii="Times New Roman" w:hAnsi="Times New Roman" w:cs="Times New Roman"/>
+          <w:color w:val="262626"/>
+        </w:rPr>
+      </w:pPr>
+      <w:r>
+        <w:rPr>
+          <w:rFonts w:ascii="Times New Roman" w:hAnsi="Times New Roman" w:cs="Times New Roman"/>
+          <w:color w:val="262626"/>
+        </w:rPr>
+        <w:t xml:space="preserve">The Joker - Steve Miller </w:t>
+      </w:r>
+    </w:p>
+    <w:p>
+      <w:pPr>
+        <w:rPr>
+          <w:rFonts w:ascii="Times New Roman" w:hAnsi="Times New Roman" w:cs="Times New Roman"/>
+          <w:color w:val="262626"/>
+        </w:rPr>
+      </w:pPr>
       <w:bookmarkStart w:id="0" w:name="_GoBack"/>
       <w:bookmarkEnd w:id="0"/>
-    </w:p>
-    <w:p>
-      <w:pPr>
-        <w:pStyle w:val="ListParagraph"/>
-        <w:numPr>
-          <w:ilvl w:val="0"/>
-          <w:numId w:val="4"/>
-        </w:numPr>
-        <w:rPr>
-          <w:rFonts w:ascii="Times New Roman" w:hAnsi="Times New Roman" w:cs="Times New Roman"/>
-        </w:rPr>
-      </w:pPr>
-      <w:r>
-        <w:rPr>
-          <w:rFonts w:ascii="Times New Roman" w:hAnsi="Times New Roman" w:cs="Times New Roman"/>
-          <w:color w:val="262626"/>
-        </w:rPr>
-        <w:t>The Who</w:t>
-      </w:r>
-    </w:p>
-    <w:p>
-      <w:pPr>
-        <w:pStyle w:val="ListParagraph"/>
-        <w:numPr>
-          <w:ilvl w:val="0"/>
-          <w:numId w:val="4"/>
-        </w:numPr>
-        <w:rPr>
-          <w:rFonts w:ascii="Times New Roman" w:hAnsi="Times New Roman" w:cs="Times New Roman"/>
-        </w:rPr>
-      </w:pPr>
-      <w:r>
-        <w:rPr>
-          <w:rFonts w:ascii="Times New Roman" w:hAnsi="Times New Roman" w:cs="Times New Roman"/>
-          <w:color w:val="262626"/>
-        </w:rPr>
-        <w:t>4 Non Blondes</w:t>
-      </w:r>
     </w:p>
     <w:sectPr>
       <w:pgSz w:w="12240" w:h="15840"/>
@@ -1579,6 +2001,119 @@
 <file path=word/numbering.xml><?xml version="1.0" encoding="utf-8"?>
 <w:numbering xmlns:wpc="http://schemas.microsoft.com/office/word/2010/wordprocessingCanvas" xmlns:mo="http://schemas.microsoft.com/office/mac/office/2008/main" xmlns:mc="http://schemas.openxmlformats.org/markup-compatibility/2006" xmlns:mv="urn:schemas-microsoft-com:mac:vml" xmlns:o="urn:schemas-microsoft-com:office:office" xmlns:r="http://schemas.openxmlformats.org/officeDocument/2006/relationships" xmlns:m="http://schemas.openxmlformats.org/officeDocument/2006/math" xmlns:v="urn:schemas-microsoft-com:vml" xmlns:wp14="http://schemas.microsoft.com/office/word/2010/wordprocessingDrawing" xmlns:wp="http://schemas.openxmlformats.org/drawingml/2006/wordprocessingDrawing" xmlns:w10="urn:schemas-microsoft-com:office:word" xmlns:w="http://schemas.openxmlformats.org/wordprocessingml/2006/main" xmlns:w14="http://schemas.microsoft.com/office/word/2010/wordml" xmlns:w15="http://schemas.microsoft.com/office/word/2012/wordml" xmlns:wpg="http://schemas.microsoft.com/office/word/2010/wordprocessingGroup" xmlns:wpi="http://schemas.microsoft.com/office/word/2010/wordprocessingInk" xmlns:wne="http://schemas.microsoft.com/office/word/2006/wordml" xmlns:wps="http://schemas.microsoft.com/office/word/2010/wordprocessingShape" mc:Ignorable="w14 w15 wp14">
   <w:abstractNum w:abstractNumId="0">
+    <w:nsid w:val="1A4A3504"/>
+    <w:multiLevelType w:val="hybridMultilevel"/>
+    <w:tmpl w:val="219A88CE"/>
+    <w:lvl w:ilvl="0" w:tplc="04090001">
+      <w:start w:val="1"/>
+      <w:numFmt w:val="bullet"/>
+      <w:lvlText w:val=""/>
+      <w:lvlJc w:val="left"/>
+      <w:pPr>
+        <w:ind w:left="720" w:hanging="360"/>
+      </w:pPr>
+      <w:rPr>
+        <w:rFonts w:ascii="Symbol" w:hAnsi="Symbol" w:hint="default"/>
+      </w:rPr>
+    </w:lvl>
+    <w:lvl w:ilvl="1" w:tplc="04090003" w:tentative="1">
+      <w:start w:val="1"/>
+      <w:numFmt w:val="bullet"/>
+      <w:lvlText w:val="o"/>
+      <w:lvlJc w:val="left"/>
+      <w:pPr>
+        <w:ind w:left="1440" w:hanging="360"/>
+      </w:pPr>
+      <w:rPr>
+        <w:rFonts w:ascii="Courier New" w:hAnsi="Courier New" w:cs="Courier New" w:hint="default"/>
+      </w:rPr>
+    </w:lvl>
+    <w:lvl w:ilvl="2" w:tplc="04090005" w:tentative="1">
+      <w:start w:val="1"/>
+      <w:numFmt w:val="bullet"/>
+      <w:lvlText w:val=""/>
+      <w:lvlJc w:val="left"/>
+      <w:pPr>
+        <w:ind w:left="2160" w:hanging="360"/>
+      </w:pPr>
+      <w:rPr>
+        <w:rFonts w:ascii="Wingdings" w:hAnsi="Wingdings" w:hint="default"/>
+      </w:rPr>
+    </w:lvl>
+    <w:lvl w:ilvl="3" w:tplc="04090001" w:tentative="1">
+      <w:start w:val="1"/>
+      <w:numFmt w:val="bullet"/>
+      <w:lvlText w:val=""/>
+      <w:lvlJc w:val="left"/>
+      <w:pPr>
+        <w:ind w:left="2880" w:hanging="360"/>
+      </w:pPr>
+      <w:rPr>
+        <w:rFonts w:ascii="Symbol" w:hAnsi="Symbol" w:hint="default"/>
+      </w:rPr>
+    </w:lvl>
+    <w:lvl w:ilvl="4" w:tplc="04090003" w:tentative="1">
+      <w:start w:val="1"/>
+      <w:numFmt w:val="bullet"/>
+      <w:lvlText w:val="o"/>
+      <w:lvlJc w:val="left"/>
+      <w:pPr>
+        <w:ind w:left="3600" w:hanging="360"/>
+      </w:pPr>
+      <w:rPr>
+        <w:rFonts w:ascii="Courier New" w:hAnsi="Courier New" w:cs="Courier New" w:hint="default"/>
+      </w:rPr>
+    </w:lvl>
+    <w:lvl w:ilvl="5" w:tplc="04090005" w:tentative="1">
+      <w:start w:val="1"/>
+      <w:numFmt w:val="bullet"/>
+      <w:lvlText w:val=""/>
+      <w:lvlJc w:val="left"/>
+      <w:pPr>
+        <w:ind w:left="4320" w:hanging="360"/>
+      </w:pPr>
+      <w:rPr>
+        <w:rFonts w:ascii="Wingdings" w:hAnsi="Wingdings" w:hint="default"/>
+      </w:rPr>
+    </w:lvl>
+    <w:lvl w:ilvl="6" w:tplc="04090001" w:tentative="1">
+      <w:start w:val="1"/>
+      <w:numFmt w:val="bullet"/>
+      <w:lvlText w:val=""/>
+      <w:lvlJc w:val="left"/>
+      <w:pPr>
+        <w:ind w:left="5040" w:hanging="360"/>
+      </w:pPr>
+      <w:rPr>
+        <w:rFonts w:ascii="Symbol" w:hAnsi="Symbol" w:hint="default"/>
+      </w:rPr>
+    </w:lvl>
+    <w:lvl w:ilvl="7" w:tplc="04090003" w:tentative="1">
+      <w:start w:val="1"/>
+      <w:numFmt w:val="bullet"/>
+      <w:lvlText w:val="o"/>
+      <w:lvlJc w:val="left"/>
+      <w:pPr>
+        <w:ind w:left="5760" w:hanging="360"/>
+      </w:pPr>
+      <w:rPr>
+        <w:rFonts w:ascii="Courier New" w:hAnsi="Courier New" w:cs="Courier New" w:hint="default"/>
+      </w:rPr>
+    </w:lvl>
+    <w:lvl w:ilvl="8" w:tplc="04090005" w:tentative="1">
+      <w:start w:val="1"/>
+      <w:numFmt w:val="bullet"/>
+      <w:lvlText w:val=""/>
+      <w:lvlJc w:val="left"/>
+      <w:pPr>
+        <w:ind w:left="6480" w:hanging="360"/>
+      </w:pPr>
+      <w:rPr>
+        <w:rFonts w:ascii="Wingdings" w:hAnsi="Wingdings" w:hint="default"/>
+      </w:rPr>
+    </w:lvl>
+  </w:abstractNum>
+  <w:abstractNum w:abstractNumId="1">
     <w:nsid w:val="2494005F"/>
     <w:multiLevelType w:val="hybridMultilevel"/>
     <w:tmpl w:val="C408EA58"/>
@@ -1691,7 +2226,7 @@
       </w:rPr>
     </w:lvl>
   </w:abstractNum>
-  <w:abstractNum w:abstractNumId="1">
+  <w:abstractNum w:abstractNumId="2">
     <w:nsid w:val="26D27ACD"/>
     <w:multiLevelType w:val="hybridMultilevel"/>
     <w:tmpl w:val="A0648E4E"/>
@@ -1804,7 +2339,7 @@
       </w:rPr>
     </w:lvl>
   </w:abstractNum>
-  <w:abstractNum w:abstractNumId="2">
+  <w:abstractNum w:abstractNumId="3">
     <w:nsid w:val="2D9F705B"/>
     <w:multiLevelType w:val="hybridMultilevel"/>
     <w:tmpl w:val="2FCAD1CC"/>
@@ -1890,7 +2425,7 @@
       </w:pPr>
     </w:lvl>
   </w:abstractNum>
-  <w:abstractNum w:abstractNumId="3">
+  <w:abstractNum w:abstractNumId="4">
     <w:nsid w:val="379926F5"/>
     <w:multiLevelType w:val="hybridMultilevel"/>
     <w:tmpl w:val="6766149C"/>
@@ -1976,7 +2511,7 @@
       </w:pPr>
     </w:lvl>
   </w:abstractNum>
-  <w:abstractNum w:abstractNumId="4">
+  <w:abstractNum w:abstractNumId="5">
     <w:nsid w:val="49812A31"/>
     <w:multiLevelType w:val="hybridMultilevel"/>
     <w:tmpl w:val="CBDE810C"/>
@@ -2062,7 +2597,7 @@
       </w:pPr>
     </w:lvl>
   </w:abstractNum>
-  <w:abstractNum w:abstractNumId="5">
+  <w:abstractNum w:abstractNumId="6">
     <w:nsid w:val="6B903590"/>
     <w:multiLevelType w:val="hybridMultilevel"/>
     <w:tmpl w:val="BF7208BE"/>
@@ -2151,23 +2686,142 @@
       </w:pPr>
     </w:lvl>
   </w:abstractNum>
+  <w:abstractNum w:abstractNumId="7">
+    <w:nsid w:val="7B03674F"/>
+    <w:multiLevelType w:val="hybridMultilevel"/>
+    <w:tmpl w:val="26BAF9A6"/>
+    <w:lvl w:ilvl="0" w:tplc="04090001">
+      <w:start w:val="1"/>
+      <w:numFmt w:val="bullet"/>
+      <w:lvlText w:val=""/>
+      <w:lvlJc w:val="left"/>
+      <w:pPr>
+        <w:ind w:left="720" w:hanging="360"/>
+      </w:pPr>
+      <w:rPr>
+        <w:rFonts w:ascii="Symbol" w:hAnsi="Symbol" w:hint="default"/>
+      </w:rPr>
+    </w:lvl>
+    <w:lvl w:ilvl="1" w:tplc="04090003" w:tentative="1">
+      <w:start w:val="1"/>
+      <w:numFmt w:val="bullet"/>
+      <w:lvlText w:val="o"/>
+      <w:lvlJc w:val="left"/>
+      <w:pPr>
+        <w:ind w:left="1440" w:hanging="360"/>
+      </w:pPr>
+      <w:rPr>
+        <w:rFonts w:ascii="Courier New" w:hAnsi="Courier New" w:cs="Courier New" w:hint="default"/>
+      </w:rPr>
+    </w:lvl>
+    <w:lvl w:ilvl="2" w:tplc="04090005" w:tentative="1">
+      <w:start w:val="1"/>
+      <w:numFmt w:val="bullet"/>
+      <w:lvlText w:val=""/>
+      <w:lvlJc w:val="left"/>
+      <w:pPr>
+        <w:ind w:left="2160" w:hanging="360"/>
+      </w:pPr>
+      <w:rPr>
+        <w:rFonts w:ascii="Wingdings" w:hAnsi="Wingdings" w:hint="default"/>
+      </w:rPr>
+    </w:lvl>
+    <w:lvl w:ilvl="3" w:tplc="04090001" w:tentative="1">
+      <w:start w:val="1"/>
+      <w:numFmt w:val="bullet"/>
+      <w:lvlText w:val=""/>
+      <w:lvlJc w:val="left"/>
+      <w:pPr>
+        <w:ind w:left="2880" w:hanging="360"/>
+      </w:pPr>
+      <w:rPr>
+        <w:rFonts w:ascii="Symbol" w:hAnsi="Symbol" w:hint="default"/>
+      </w:rPr>
+    </w:lvl>
+    <w:lvl w:ilvl="4" w:tplc="04090003" w:tentative="1">
+      <w:start w:val="1"/>
+      <w:numFmt w:val="bullet"/>
+      <w:lvlText w:val="o"/>
+      <w:lvlJc w:val="left"/>
+      <w:pPr>
+        <w:ind w:left="3600" w:hanging="360"/>
+      </w:pPr>
+      <w:rPr>
+        <w:rFonts w:ascii="Courier New" w:hAnsi="Courier New" w:cs="Courier New" w:hint="default"/>
+      </w:rPr>
+    </w:lvl>
+    <w:lvl w:ilvl="5" w:tplc="04090005" w:tentative="1">
+      <w:start w:val="1"/>
+      <w:numFmt w:val="bullet"/>
+      <w:lvlText w:val=""/>
+      <w:lvlJc w:val="left"/>
+      <w:pPr>
+        <w:ind w:left="4320" w:hanging="360"/>
+      </w:pPr>
+      <w:rPr>
+        <w:rFonts w:ascii="Wingdings" w:hAnsi="Wingdings" w:hint="default"/>
+      </w:rPr>
+    </w:lvl>
+    <w:lvl w:ilvl="6" w:tplc="04090001" w:tentative="1">
+      <w:start w:val="1"/>
+      <w:numFmt w:val="bullet"/>
+      <w:lvlText w:val=""/>
+      <w:lvlJc w:val="left"/>
+      <w:pPr>
+        <w:ind w:left="5040" w:hanging="360"/>
+      </w:pPr>
+      <w:rPr>
+        <w:rFonts w:ascii="Symbol" w:hAnsi="Symbol" w:hint="default"/>
+      </w:rPr>
+    </w:lvl>
+    <w:lvl w:ilvl="7" w:tplc="04090003" w:tentative="1">
+      <w:start w:val="1"/>
+      <w:numFmt w:val="bullet"/>
+      <w:lvlText w:val="o"/>
+      <w:lvlJc w:val="left"/>
+      <w:pPr>
+        <w:ind w:left="5760" w:hanging="360"/>
+      </w:pPr>
+      <w:rPr>
+        <w:rFonts w:ascii="Courier New" w:hAnsi="Courier New" w:cs="Courier New" w:hint="default"/>
+      </w:rPr>
+    </w:lvl>
+    <w:lvl w:ilvl="8" w:tplc="04090005" w:tentative="1">
+      <w:start w:val="1"/>
+      <w:numFmt w:val="bullet"/>
+      <w:lvlText w:val=""/>
+      <w:lvlJc w:val="left"/>
+      <w:pPr>
+        <w:ind w:left="6480" w:hanging="360"/>
+      </w:pPr>
+      <w:rPr>
+        <w:rFonts w:ascii="Wingdings" w:hAnsi="Wingdings" w:hint="default"/>
+      </w:rPr>
+    </w:lvl>
+  </w:abstractNum>
   <w:num w:numId="1">
+    <w:abstractNumId w:val="6"/>
+  </w:num>
+  <w:num w:numId="2">
+    <w:abstractNumId w:val="3"/>
+  </w:num>
+  <w:num w:numId="3">
+    <w:abstractNumId w:val="4"/>
+  </w:num>
+  <w:num w:numId="4">
+    <w:abstractNumId w:val="2"/>
+  </w:num>
+  <w:num w:numId="5">
     <w:abstractNumId w:val="5"/>
   </w:num>
-  <w:num w:numId="2">
-    <w:abstractNumId w:val="2"/>
-  </w:num>
-  <w:num w:numId="3">
-    <w:abstractNumId w:val="3"/>
-  </w:num>
-  <w:num w:numId="4">
+  <w:num w:numId="6">
     <w:abstractNumId w:val="1"/>
   </w:num>
-  <w:num w:numId="5">
-    <w:abstractNumId w:val="4"/>
+  <w:num w:numId="7">
+    <w:abstractNumId w:val="0"/>
   </w:num>
-  <w:num w:numId="6">
-    <w:abstractNumId w:val="0"/>
+  <w:num w:numId="8">
+    <w:abstractNumId w:val="7"/>
   </w:num>
 </w:numbering>
 </file>

</xml_diff>

<commit_message>
Added New Songs List to Shuffle List
</commit_message>
<xml_diff>
--- a/Shuffle Playlist.docx
+++ b/Shuffle Playlist.docx
@@ -1985,9 +1985,144 @@
           <w:color w:val="262626"/>
         </w:rPr>
       </w:pPr>
+    </w:p>
+    <w:p>
+      <w:pPr>
+        <w:rPr>
+          <w:rFonts w:ascii="Times New Roman" w:hAnsi="Times New Roman" w:cs="Times New Roman"/>
+          <w:color w:val="262626"/>
+        </w:rPr>
+      </w:pPr>
+      <w:r>
+        <w:rPr>
+          <w:rFonts w:ascii="Times New Roman" w:hAnsi="Times New Roman" w:cs="Times New Roman"/>
+          <w:color w:val="262626"/>
+        </w:rPr>
+        <w:t>New Songs:</w:t>
+      </w:r>
+    </w:p>
+    <w:p>
+      <w:pPr>
+        <w:pStyle w:val="ListParagraph"/>
+        <w:widowControl w:val="0"/>
+        <w:numPr>
+          <w:ilvl w:val="0"/>
+          <w:numId w:val="11"/>
+        </w:numPr>
+        <w:autoSpaceDE w:val="0"/>
+        <w:autoSpaceDN w:val="0"/>
+        <w:adjustRightInd w:val="0"/>
+        <w:rPr>
+          <w:rFonts w:ascii="Times New Roman" w:hAnsi="Times New Roman" w:cs="Times New Roman"/>
+          <w:color w:val="262626"/>
+        </w:rPr>
+      </w:pPr>
       <w:bookmarkStart w:id="0" w:name="_GoBack"/>
-      <w:bookmarkEnd w:id="0"/>
-    </w:p>
+      <w:r>
+        <w:rPr>
+          <w:rFonts w:ascii="Times New Roman" w:hAnsi="Times New Roman" w:cs="Times New Roman"/>
+          <w:color w:val="262626"/>
+        </w:rPr>
+        <w:t xml:space="preserve">Another Day of Sun - La </w:t>
+      </w:r>
+      <w:proofErr w:type="spellStart"/>
+      <w:r>
+        <w:rPr>
+          <w:rFonts w:ascii="Times New Roman" w:hAnsi="Times New Roman" w:cs="Times New Roman"/>
+          <w:color w:val="262626"/>
+        </w:rPr>
+        <w:t>La</w:t>
+      </w:r>
+      <w:proofErr w:type="spellEnd"/>
+      <w:r>
+        <w:rPr>
+          <w:rFonts w:ascii="Times New Roman" w:hAnsi="Times New Roman" w:cs="Times New Roman"/>
+          <w:color w:val="262626"/>
+        </w:rPr>
+        <w:t xml:space="preserve"> Land </w:t>
+      </w:r>
+    </w:p>
+    <w:p>
+      <w:pPr>
+        <w:pStyle w:val="ListParagraph"/>
+        <w:widowControl w:val="0"/>
+        <w:numPr>
+          <w:ilvl w:val="0"/>
+          <w:numId w:val="11"/>
+        </w:numPr>
+        <w:autoSpaceDE w:val="0"/>
+        <w:autoSpaceDN w:val="0"/>
+        <w:adjustRightInd w:val="0"/>
+        <w:rPr>
+          <w:rFonts w:ascii="Times New Roman" w:hAnsi="Times New Roman" w:cs="Times New Roman"/>
+          <w:color w:val="262626"/>
+        </w:rPr>
+      </w:pPr>
+      <w:r>
+        <w:rPr>
+          <w:rFonts w:ascii="Times New Roman" w:hAnsi="Times New Roman" w:cs="Times New Roman"/>
+          <w:color w:val="262626"/>
+        </w:rPr>
+        <w:t xml:space="preserve">Drive It Like You Stole It - Sing Street </w:t>
+      </w:r>
+    </w:p>
+    <w:p>
+      <w:pPr>
+        <w:pStyle w:val="ListParagraph"/>
+        <w:numPr>
+          <w:ilvl w:val="0"/>
+          <w:numId w:val="11"/>
+        </w:numPr>
+        <w:rPr>
+          <w:rFonts w:ascii="Times New Roman" w:hAnsi="Times New Roman" w:cs="Times New Roman"/>
+          <w:color w:val="262626"/>
+        </w:rPr>
+      </w:pPr>
+      <w:r>
+        <w:rPr>
+          <w:rFonts w:ascii="Times New Roman" w:hAnsi="Times New Roman" w:cs="Times New Roman"/>
+          <w:color w:val="262626"/>
+        </w:rPr>
+        <w:t>Don't - Ed Sheeran</w:t>
+      </w:r>
+    </w:p>
+    <w:p>
+      <w:pPr>
+        <w:pStyle w:val="ListParagraph"/>
+        <w:numPr>
+          <w:ilvl w:val="0"/>
+          <w:numId w:val="11"/>
+        </w:numPr>
+        <w:rPr>
+          <w:rFonts w:ascii="Times New Roman" w:hAnsi="Times New Roman" w:cs="Times New Roman"/>
+        </w:rPr>
+      </w:pPr>
+      <w:r>
+        <w:rPr>
+          <w:rFonts w:ascii="Times New Roman" w:hAnsi="Times New Roman" w:cs="Times New Roman"/>
+        </w:rPr>
+        <w:t>Love Yourself – Justin Bieber</w:t>
+      </w:r>
+    </w:p>
+    <w:p>
+      <w:pPr>
+        <w:pStyle w:val="ListParagraph"/>
+        <w:numPr>
+          <w:ilvl w:val="0"/>
+          <w:numId w:val="11"/>
+        </w:numPr>
+        <w:rPr>
+          <w:rFonts w:ascii="Times New Roman" w:hAnsi="Times New Roman" w:cs="Times New Roman"/>
+        </w:rPr>
+      </w:pPr>
+      <w:r>
+        <w:rPr>
+          <w:rFonts w:ascii="Times New Roman" w:hAnsi="Times New Roman" w:cs="Times New Roman"/>
+        </w:rPr>
+        <w:t>Hello - Adele</w:t>
+      </w:r>
+    </w:p>
+    <w:bookmarkEnd w:id="0"/>
     <w:sectPr>
       <w:pgSz w:w="12240" w:h="15840"/>
       <w:pgMar w:top="1440" w:right="1440" w:bottom="1440" w:left="1440" w:header="720" w:footer="720" w:gutter="0"/>
@@ -2001,6 +2136,178 @@
 <file path=word/numbering.xml><?xml version="1.0" encoding="utf-8"?>
 <w:numbering xmlns:wpc="http://schemas.microsoft.com/office/word/2010/wordprocessingCanvas" xmlns:mo="http://schemas.microsoft.com/office/mac/office/2008/main" xmlns:mc="http://schemas.openxmlformats.org/markup-compatibility/2006" xmlns:mv="urn:schemas-microsoft-com:mac:vml" xmlns:o="urn:schemas-microsoft-com:office:office" xmlns:r="http://schemas.openxmlformats.org/officeDocument/2006/relationships" xmlns:m="http://schemas.openxmlformats.org/officeDocument/2006/math" xmlns:v="urn:schemas-microsoft-com:vml" xmlns:wp14="http://schemas.microsoft.com/office/word/2010/wordprocessingDrawing" xmlns:wp="http://schemas.openxmlformats.org/drawingml/2006/wordprocessingDrawing" xmlns:w10="urn:schemas-microsoft-com:office:word" xmlns:w="http://schemas.openxmlformats.org/wordprocessingml/2006/main" xmlns:w14="http://schemas.microsoft.com/office/word/2010/wordml" xmlns:w15="http://schemas.microsoft.com/office/word/2012/wordml" xmlns:wpg="http://schemas.microsoft.com/office/word/2010/wordprocessingGroup" xmlns:wpi="http://schemas.microsoft.com/office/word/2010/wordprocessingInk" xmlns:wne="http://schemas.microsoft.com/office/word/2006/wordml" xmlns:wps="http://schemas.microsoft.com/office/word/2010/wordprocessingShape" mc:Ignorable="w14 w15 wp14">
   <w:abstractNum w:abstractNumId="0">
+    <w:nsid w:val="07673C57"/>
+    <w:multiLevelType w:val="hybridMultilevel"/>
+    <w:tmpl w:val="2FCAD1CC"/>
+    <w:lvl w:ilvl="0" w:tplc="0409000F">
+      <w:start w:val="1"/>
+      <w:numFmt w:val="decimal"/>
+      <w:lvlText w:val="%1."/>
+      <w:lvlJc w:val="left"/>
+      <w:pPr>
+        <w:ind w:left="720" w:hanging="360"/>
+      </w:pPr>
+    </w:lvl>
+    <w:lvl w:ilvl="1" w:tplc="04090019" w:tentative="1">
+      <w:start w:val="1"/>
+      <w:numFmt w:val="lowerLetter"/>
+      <w:lvlText w:val="%2."/>
+      <w:lvlJc w:val="left"/>
+      <w:pPr>
+        <w:ind w:left="1440" w:hanging="360"/>
+      </w:pPr>
+    </w:lvl>
+    <w:lvl w:ilvl="2" w:tplc="0409001B" w:tentative="1">
+      <w:start w:val="1"/>
+      <w:numFmt w:val="lowerRoman"/>
+      <w:lvlText w:val="%3."/>
+      <w:lvlJc w:val="right"/>
+      <w:pPr>
+        <w:ind w:left="2160" w:hanging="180"/>
+      </w:pPr>
+    </w:lvl>
+    <w:lvl w:ilvl="3" w:tplc="0409000F" w:tentative="1">
+      <w:start w:val="1"/>
+      <w:numFmt w:val="decimal"/>
+      <w:lvlText w:val="%4."/>
+      <w:lvlJc w:val="left"/>
+      <w:pPr>
+        <w:ind w:left="2880" w:hanging="360"/>
+      </w:pPr>
+    </w:lvl>
+    <w:lvl w:ilvl="4" w:tplc="04090019" w:tentative="1">
+      <w:start w:val="1"/>
+      <w:numFmt w:val="lowerLetter"/>
+      <w:lvlText w:val="%5."/>
+      <w:lvlJc w:val="left"/>
+      <w:pPr>
+        <w:ind w:left="3600" w:hanging="360"/>
+      </w:pPr>
+    </w:lvl>
+    <w:lvl w:ilvl="5" w:tplc="0409001B" w:tentative="1">
+      <w:start w:val="1"/>
+      <w:numFmt w:val="lowerRoman"/>
+      <w:lvlText w:val="%6."/>
+      <w:lvlJc w:val="right"/>
+      <w:pPr>
+        <w:ind w:left="4320" w:hanging="180"/>
+      </w:pPr>
+    </w:lvl>
+    <w:lvl w:ilvl="6" w:tplc="0409000F" w:tentative="1">
+      <w:start w:val="1"/>
+      <w:numFmt w:val="decimal"/>
+      <w:lvlText w:val="%7."/>
+      <w:lvlJc w:val="left"/>
+      <w:pPr>
+        <w:ind w:left="5040" w:hanging="360"/>
+      </w:pPr>
+    </w:lvl>
+    <w:lvl w:ilvl="7" w:tplc="04090019" w:tentative="1">
+      <w:start w:val="1"/>
+      <w:numFmt w:val="lowerLetter"/>
+      <w:lvlText w:val="%8."/>
+      <w:lvlJc w:val="left"/>
+      <w:pPr>
+        <w:ind w:left="5760" w:hanging="360"/>
+      </w:pPr>
+    </w:lvl>
+    <w:lvl w:ilvl="8" w:tplc="0409001B" w:tentative="1">
+      <w:start w:val="1"/>
+      <w:numFmt w:val="lowerRoman"/>
+      <w:lvlText w:val="%9."/>
+      <w:lvlJc w:val="right"/>
+      <w:pPr>
+        <w:ind w:left="6480" w:hanging="180"/>
+      </w:pPr>
+    </w:lvl>
+  </w:abstractNum>
+  <w:abstractNum w:abstractNumId="1">
+    <w:nsid w:val="11C30EAE"/>
+    <w:multiLevelType w:val="hybridMultilevel"/>
+    <w:tmpl w:val="2FCAD1CC"/>
+    <w:lvl w:ilvl="0" w:tplc="0409000F">
+      <w:start w:val="1"/>
+      <w:numFmt w:val="decimal"/>
+      <w:lvlText w:val="%1."/>
+      <w:lvlJc w:val="left"/>
+      <w:pPr>
+        <w:ind w:left="720" w:hanging="360"/>
+      </w:pPr>
+    </w:lvl>
+    <w:lvl w:ilvl="1" w:tplc="04090019" w:tentative="1">
+      <w:start w:val="1"/>
+      <w:numFmt w:val="lowerLetter"/>
+      <w:lvlText w:val="%2."/>
+      <w:lvlJc w:val="left"/>
+      <w:pPr>
+        <w:ind w:left="1440" w:hanging="360"/>
+      </w:pPr>
+    </w:lvl>
+    <w:lvl w:ilvl="2" w:tplc="0409001B" w:tentative="1">
+      <w:start w:val="1"/>
+      <w:numFmt w:val="lowerRoman"/>
+      <w:lvlText w:val="%3."/>
+      <w:lvlJc w:val="right"/>
+      <w:pPr>
+        <w:ind w:left="2160" w:hanging="180"/>
+      </w:pPr>
+    </w:lvl>
+    <w:lvl w:ilvl="3" w:tplc="0409000F" w:tentative="1">
+      <w:start w:val="1"/>
+      <w:numFmt w:val="decimal"/>
+      <w:lvlText w:val="%4."/>
+      <w:lvlJc w:val="left"/>
+      <w:pPr>
+        <w:ind w:left="2880" w:hanging="360"/>
+      </w:pPr>
+    </w:lvl>
+    <w:lvl w:ilvl="4" w:tplc="04090019" w:tentative="1">
+      <w:start w:val="1"/>
+      <w:numFmt w:val="lowerLetter"/>
+      <w:lvlText w:val="%5."/>
+      <w:lvlJc w:val="left"/>
+      <w:pPr>
+        <w:ind w:left="3600" w:hanging="360"/>
+      </w:pPr>
+    </w:lvl>
+    <w:lvl w:ilvl="5" w:tplc="0409001B" w:tentative="1">
+      <w:start w:val="1"/>
+      <w:numFmt w:val="lowerRoman"/>
+      <w:lvlText w:val="%6."/>
+      <w:lvlJc w:val="right"/>
+      <w:pPr>
+        <w:ind w:left="4320" w:hanging="180"/>
+      </w:pPr>
+    </w:lvl>
+    <w:lvl w:ilvl="6" w:tplc="0409000F" w:tentative="1">
+      <w:start w:val="1"/>
+      <w:numFmt w:val="decimal"/>
+      <w:lvlText w:val="%7."/>
+      <w:lvlJc w:val="left"/>
+      <w:pPr>
+        <w:ind w:left="5040" w:hanging="360"/>
+      </w:pPr>
+    </w:lvl>
+    <w:lvl w:ilvl="7" w:tplc="04090019" w:tentative="1">
+      <w:start w:val="1"/>
+      <w:numFmt w:val="lowerLetter"/>
+      <w:lvlText w:val="%8."/>
+      <w:lvlJc w:val="left"/>
+      <w:pPr>
+        <w:ind w:left="5760" w:hanging="360"/>
+      </w:pPr>
+    </w:lvl>
+    <w:lvl w:ilvl="8" w:tplc="0409001B" w:tentative="1">
+      <w:start w:val="1"/>
+      <w:numFmt w:val="lowerRoman"/>
+      <w:lvlText w:val="%9."/>
+      <w:lvlJc w:val="right"/>
+      <w:pPr>
+        <w:ind w:left="6480" w:hanging="180"/>
+      </w:pPr>
+    </w:lvl>
+  </w:abstractNum>
+  <w:abstractNum w:abstractNumId="2">
     <w:nsid w:val="1A4A3504"/>
     <w:multiLevelType w:val="hybridMultilevel"/>
     <w:tmpl w:val="219A88CE"/>
@@ -2113,7 +2420,7 @@
       </w:rPr>
     </w:lvl>
   </w:abstractNum>
-  <w:abstractNum w:abstractNumId="1">
+  <w:abstractNum w:abstractNumId="3">
     <w:nsid w:val="2494005F"/>
     <w:multiLevelType w:val="hybridMultilevel"/>
     <w:tmpl w:val="C408EA58"/>
@@ -2226,7 +2533,7 @@
       </w:rPr>
     </w:lvl>
   </w:abstractNum>
-  <w:abstractNum w:abstractNumId="2">
+  <w:abstractNum w:abstractNumId="4">
     <w:nsid w:val="26D27ACD"/>
     <w:multiLevelType w:val="hybridMultilevel"/>
     <w:tmpl w:val="A0648E4E"/>
@@ -2339,7 +2646,7 @@
       </w:rPr>
     </w:lvl>
   </w:abstractNum>
-  <w:abstractNum w:abstractNumId="3">
+  <w:abstractNum w:abstractNumId="5">
     <w:nsid w:val="2D9F705B"/>
     <w:multiLevelType w:val="hybridMultilevel"/>
     <w:tmpl w:val="2FCAD1CC"/>
@@ -2425,7 +2732,7 @@
       </w:pPr>
     </w:lvl>
   </w:abstractNum>
-  <w:abstractNum w:abstractNumId="4">
+  <w:abstractNum w:abstractNumId="6">
     <w:nsid w:val="379926F5"/>
     <w:multiLevelType w:val="hybridMultilevel"/>
     <w:tmpl w:val="6766149C"/>
@@ -2511,7 +2818,7 @@
       </w:pPr>
     </w:lvl>
   </w:abstractNum>
-  <w:abstractNum w:abstractNumId="5">
+  <w:abstractNum w:abstractNumId="7">
     <w:nsid w:val="49812A31"/>
     <w:multiLevelType w:val="hybridMultilevel"/>
     <w:tmpl w:val="CBDE810C"/>
@@ -2597,7 +2904,7 @@
       </w:pPr>
     </w:lvl>
   </w:abstractNum>
-  <w:abstractNum w:abstractNumId="6">
+  <w:abstractNum w:abstractNumId="8">
     <w:nsid w:val="6B903590"/>
     <w:multiLevelType w:val="hybridMultilevel"/>
     <w:tmpl w:val="BF7208BE"/>
@@ -2686,7 +2993,120 @@
       </w:pPr>
     </w:lvl>
   </w:abstractNum>
-  <w:abstractNum w:abstractNumId="7">
+  <w:abstractNum w:abstractNumId="9">
+    <w:nsid w:val="7013514F"/>
+    <w:multiLevelType w:val="hybridMultilevel"/>
+    <w:tmpl w:val="F90CD6BC"/>
+    <w:lvl w:ilvl="0" w:tplc="04090001">
+      <w:start w:val="1"/>
+      <w:numFmt w:val="bullet"/>
+      <w:lvlText w:val=""/>
+      <w:lvlJc w:val="left"/>
+      <w:pPr>
+        <w:ind w:left="720" w:hanging="360"/>
+      </w:pPr>
+      <w:rPr>
+        <w:rFonts w:ascii="Symbol" w:hAnsi="Symbol" w:hint="default"/>
+      </w:rPr>
+    </w:lvl>
+    <w:lvl w:ilvl="1" w:tplc="04090003" w:tentative="1">
+      <w:start w:val="1"/>
+      <w:numFmt w:val="bullet"/>
+      <w:lvlText w:val="o"/>
+      <w:lvlJc w:val="left"/>
+      <w:pPr>
+        <w:ind w:left="1440" w:hanging="360"/>
+      </w:pPr>
+      <w:rPr>
+        <w:rFonts w:ascii="Courier New" w:hAnsi="Courier New" w:cs="Courier New" w:hint="default"/>
+      </w:rPr>
+    </w:lvl>
+    <w:lvl w:ilvl="2" w:tplc="04090005" w:tentative="1">
+      <w:start w:val="1"/>
+      <w:numFmt w:val="bullet"/>
+      <w:lvlText w:val=""/>
+      <w:lvlJc w:val="left"/>
+      <w:pPr>
+        <w:ind w:left="2160" w:hanging="360"/>
+      </w:pPr>
+      <w:rPr>
+        <w:rFonts w:ascii="Wingdings" w:hAnsi="Wingdings" w:hint="default"/>
+      </w:rPr>
+    </w:lvl>
+    <w:lvl w:ilvl="3" w:tplc="04090001" w:tentative="1">
+      <w:start w:val="1"/>
+      <w:numFmt w:val="bullet"/>
+      <w:lvlText w:val=""/>
+      <w:lvlJc w:val="left"/>
+      <w:pPr>
+        <w:ind w:left="2880" w:hanging="360"/>
+      </w:pPr>
+      <w:rPr>
+        <w:rFonts w:ascii="Symbol" w:hAnsi="Symbol" w:hint="default"/>
+      </w:rPr>
+    </w:lvl>
+    <w:lvl w:ilvl="4" w:tplc="04090003" w:tentative="1">
+      <w:start w:val="1"/>
+      <w:numFmt w:val="bullet"/>
+      <w:lvlText w:val="o"/>
+      <w:lvlJc w:val="left"/>
+      <w:pPr>
+        <w:ind w:left="3600" w:hanging="360"/>
+      </w:pPr>
+      <w:rPr>
+        <w:rFonts w:ascii="Courier New" w:hAnsi="Courier New" w:cs="Courier New" w:hint="default"/>
+      </w:rPr>
+    </w:lvl>
+    <w:lvl w:ilvl="5" w:tplc="04090005" w:tentative="1">
+      <w:start w:val="1"/>
+      <w:numFmt w:val="bullet"/>
+      <w:lvlText w:val=""/>
+      <w:lvlJc w:val="left"/>
+      <w:pPr>
+        <w:ind w:left="4320" w:hanging="360"/>
+      </w:pPr>
+      <w:rPr>
+        <w:rFonts w:ascii="Wingdings" w:hAnsi="Wingdings" w:hint="default"/>
+      </w:rPr>
+    </w:lvl>
+    <w:lvl w:ilvl="6" w:tplc="04090001" w:tentative="1">
+      <w:start w:val="1"/>
+      <w:numFmt w:val="bullet"/>
+      <w:lvlText w:val=""/>
+      <w:lvlJc w:val="left"/>
+      <w:pPr>
+        <w:ind w:left="5040" w:hanging="360"/>
+      </w:pPr>
+      <w:rPr>
+        <w:rFonts w:ascii="Symbol" w:hAnsi="Symbol" w:hint="default"/>
+      </w:rPr>
+    </w:lvl>
+    <w:lvl w:ilvl="7" w:tplc="04090003" w:tentative="1">
+      <w:start w:val="1"/>
+      <w:numFmt w:val="bullet"/>
+      <w:lvlText w:val="o"/>
+      <w:lvlJc w:val="left"/>
+      <w:pPr>
+        <w:ind w:left="5760" w:hanging="360"/>
+      </w:pPr>
+      <w:rPr>
+        <w:rFonts w:ascii="Courier New" w:hAnsi="Courier New" w:cs="Courier New" w:hint="default"/>
+      </w:rPr>
+    </w:lvl>
+    <w:lvl w:ilvl="8" w:tplc="04090005" w:tentative="1">
+      <w:start w:val="1"/>
+      <w:numFmt w:val="bullet"/>
+      <w:lvlText w:val=""/>
+      <w:lvlJc w:val="left"/>
+      <w:pPr>
+        <w:ind w:left="6480" w:hanging="360"/>
+      </w:pPr>
+      <w:rPr>
+        <w:rFonts w:ascii="Wingdings" w:hAnsi="Wingdings" w:hint="default"/>
+      </w:rPr>
+    </w:lvl>
+  </w:abstractNum>
+  <w:abstractNum w:abstractNumId="10">
     <w:nsid w:val="7B03674F"/>
     <w:multiLevelType w:val="hybridMultilevel"/>
     <w:tmpl w:val="26BAF9A6"/>
@@ -2800,28 +3220,37 @@
     </w:lvl>
   </w:abstractNum>
   <w:num w:numId="1">
+    <w:abstractNumId w:val="8"/>
+  </w:num>
+  <w:num w:numId="2">
+    <w:abstractNumId w:val="5"/>
+  </w:num>
+  <w:num w:numId="3">
     <w:abstractNumId w:val="6"/>
   </w:num>
-  <w:num w:numId="2">
+  <w:num w:numId="4">
+    <w:abstractNumId w:val="4"/>
+  </w:num>
+  <w:num w:numId="5">
+    <w:abstractNumId w:val="7"/>
+  </w:num>
+  <w:num w:numId="6">
     <w:abstractNumId w:val="3"/>
   </w:num>
-  <w:num w:numId="3">
-    <w:abstractNumId w:val="4"/>
-  </w:num>
-  <w:num w:numId="4">
+  <w:num w:numId="7">
     <w:abstractNumId w:val="2"/>
   </w:num>
-  <w:num w:numId="5">
-    <w:abstractNumId w:val="5"/>
+  <w:num w:numId="8">
+    <w:abstractNumId w:val="10"/>
   </w:num>
-  <w:num w:numId="6">
+  <w:num w:numId="9">
     <w:abstractNumId w:val="1"/>
   </w:num>
-  <w:num w:numId="7">
+  <w:num w:numId="10">
     <w:abstractNumId w:val="0"/>
   </w:num>
-  <w:num w:numId="8">
-    <w:abstractNumId w:val="7"/>
+  <w:num w:numId="11">
+    <w:abstractNumId w:val="9"/>
   </w:num>
 </w:numbering>
 </file>

</xml_diff>